<commit_message>
Atualização dos diagramas de caso de uso e de classe, e do Levantamento de requisitos.
</commit_message>
<xml_diff>
--- a/Documentos de DSI/Levantamento de Requisitos.docx
+++ b/Documentos de DSI/Levantamento de Requisitos.docx
@@ -6,7 +6,7 @@
     <w:p>
       <w:pPr>
         <w:pStyle w:val="Normal"/>
-        <w:spacing w:lineRule="auto" w:line="271"/>
+        <w:spacing w:lineRule="auto" w:line="268"/>
         <w:jc w:val="center"/>
         <w:rPr/>
       </w:pPr>
@@ -69,7 +69,7 @@
     <w:p>
       <w:pPr>
         <w:pStyle w:val="Normal"/>
-        <w:spacing w:lineRule="auto" w:line="271"/>
+        <w:spacing w:lineRule="auto" w:line="268"/>
         <w:jc w:val="center"/>
         <w:rPr/>
       </w:pPr>
@@ -80,7 +80,7 @@
     <w:p>
       <w:pPr>
         <w:pStyle w:val="Normal"/>
-        <w:spacing w:lineRule="auto" w:line="271"/>
+        <w:spacing w:lineRule="auto" w:line="268"/>
         <w:jc w:val="center"/>
         <w:rPr/>
       </w:pPr>
@@ -91,7 +91,7 @@
     <w:p>
       <w:pPr>
         <w:pStyle w:val="Normal"/>
-        <w:spacing w:lineRule="auto" w:line="271"/>
+        <w:spacing w:lineRule="auto" w:line="268"/>
         <w:jc w:val="center"/>
         <w:rPr/>
       </w:pPr>
@@ -102,7 +102,7 @@
     <w:p>
       <w:pPr>
         <w:pStyle w:val="Normal"/>
-        <w:spacing w:lineRule="auto" w:line="271"/>
+        <w:spacing w:lineRule="auto" w:line="268"/>
         <w:jc w:val="center"/>
         <w:rPr/>
       </w:pPr>
@@ -113,7 +113,7 @@
     <w:p>
       <w:pPr>
         <w:pStyle w:val="Normal"/>
-        <w:spacing w:lineRule="auto" w:line="271"/>
+        <w:spacing w:lineRule="auto" w:line="268"/>
         <w:jc w:val="center"/>
         <w:rPr/>
       </w:pPr>
@@ -124,7 +124,7 @@
     <w:p>
       <w:pPr>
         <w:pStyle w:val="Normal"/>
-        <w:spacing w:lineRule="auto" w:line="271"/>
+        <w:spacing w:lineRule="auto" w:line="268"/>
         <w:jc w:val="center"/>
         <w:rPr/>
       </w:pPr>
@@ -135,7 +135,7 @@
     <w:p>
       <w:pPr>
         <w:pStyle w:val="Normal"/>
-        <w:spacing w:lineRule="auto" w:line="271"/>
+        <w:spacing w:lineRule="auto" w:line="268"/>
         <w:jc w:val="center"/>
         <w:rPr/>
       </w:pPr>
@@ -146,7 +146,7 @@
     <w:p>
       <w:pPr>
         <w:pStyle w:val="Normal"/>
-        <w:spacing w:lineRule="auto" w:line="271"/>
+        <w:spacing w:lineRule="auto" w:line="268"/>
         <w:jc w:val="center"/>
         <w:rPr/>
       </w:pPr>
@@ -160,7 +160,7 @@
     <w:p>
       <w:pPr>
         <w:pStyle w:val="Normal"/>
-        <w:spacing w:lineRule="auto" w:line="271"/>
+        <w:spacing w:lineRule="auto" w:line="268"/>
         <w:jc w:val="center"/>
         <w:rPr/>
       </w:pPr>
@@ -171,7 +171,7 @@
     <w:p>
       <w:pPr>
         <w:pStyle w:val="Normal"/>
-        <w:spacing w:lineRule="auto" w:line="271"/>
+        <w:spacing w:lineRule="auto" w:line="268"/>
         <w:jc w:val="center"/>
         <w:rPr>
           <w:b/>
@@ -193,7 +193,7 @@
     <w:p>
       <w:pPr>
         <w:pStyle w:val="Normal"/>
-        <w:spacing w:lineRule="auto" w:line="271"/>
+        <w:spacing w:lineRule="auto" w:line="268"/>
         <w:jc w:val="center"/>
         <w:rPr>
           <w:b/>
@@ -215,7 +215,7 @@
     <w:p>
       <w:pPr>
         <w:pStyle w:val="Normal"/>
-        <w:spacing w:lineRule="auto" w:line="271"/>
+        <w:spacing w:lineRule="auto" w:line="268"/>
         <w:jc w:val="center"/>
         <w:rPr>
           <w:b/>
@@ -237,7 +237,7 @@
     <w:p>
       <w:pPr>
         <w:pStyle w:val="Normal"/>
-        <w:spacing w:lineRule="auto" w:line="271"/>
+        <w:spacing w:lineRule="auto" w:line="268"/>
         <w:jc w:val="center"/>
         <w:rPr>
           <w:b/>
@@ -259,7 +259,7 @@
     <w:p>
       <w:pPr>
         <w:pStyle w:val="Normal"/>
-        <w:spacing w:lineRule="auto" w:line="271"/>
+        <w:spacing w:lineRule="auto" w:line="268"/>
         <w:jc w:val="center"/>
         <w:rPr/>
       </w:pPr>
@@ -270,7 +270,7 @@
     <w:p>
       <w:pPr>
         <w:pStyle w:val="Normal"/>
-        <w:spacing w:lineRule="auto" w:line="271"/>
+        <w:spacing w:lineRule="auto" w:line="268"/>
         <w:jc w:val="center"/>
         <w:rPr/>
       </w:pPr>
@@ -281,7 +281,7 @@
     <w:p>
       <w:pPr>
         <w:pStyle w:val="Normal"/>
-        <w:spacing w:lineRule="auto" w:line="271"/>
+        <w:spacing w:lineRule="auto" w:line="268"/>
         <w:jc w:val="center"/>
         <w:rPr/>
       </w:pPr>
@@ -292,7 +292,7 @@
     <w:p>
       <w:pPr>
         <w:pStyle w:val="Normal"/>
-        <w:spacing w:lineRule="auto" w:line="271"/>
+        <w:spacing w:lineRule="auto" w:line="268"/>
         <w:jc w:val="center"/>
         <w:rPr/>
       </w:pPr>
@@ -303,7 +303,7 @@
     <w:p>
       <w:pPr>
         <w:pStyle w:val="Normal"/>
-        <w:spacing w:lineRule="auto" w:line="271"/>
+        <w:spacing w:lineRule="auto" w:line="268"/>
         <w:jc w:val="center"/>
         <w:rPr/>
       </w:pPr>
@@ -314,7 +314,7 @@
     <w:p>
       <w:pPr>
         <w:pStyle w:val="Normal"/>
-        <w:spacing w:lineRule="auto" w:line="271"/>
+        <w:spacing w:lineRule="auto" w:line="268"/>
         <w:jc w:val="center"/>
         <w:rPr/>
       </w:pPr>
@@ -325,7 +325,7 @@
     <w:p>
       <w:pPr>
         <w:pStyle w:val="Normal"/>
-        <w:spacing w:lineRule="auto" w:line="271"/>
+        <w:spacing w:lineRule="auto" w:line="268"/>
         <w:jc w:val="center"/>
         <w:rPr/>
       </w:pPr>
@@ -336,7 +336,7 @@
     <w:p>
       <w:pPr>
         <w:pStyle w:val="Normal"/>
-        <w:spacing w:lineRule="auto" w:line="271"/>
+        <w:spacing w:lineRule="auto" w:line="268"/>
         <w:jc w:val="center"/>
         <w:rPr>
           <w:color w:val="141823"/>
@@ -356,7 +356,7 @@
     <w:p>
       <w:pPr>
         <w:pStyle w:val="Normal"/>
-        <w:spacing w:lineRule="auto" w:line="271"/>
+        <w:spacing w:lineRule="auto" w:line="268"/>
         <w:jc w:val="center"/>
         <w:rPr/>
       </w:pPr>
@@ -367,7 +367,7 @@
     <w:p>
       <w:pPr>
         <w:pStyle w:val="Normal"/>
-        <w:spacing w:lineRule="auto" w:line="271"/>
+        <w:spacing w:lineRule="auto" w:line="268"/>
         <w:jc w:val="center"/>
         <w:rPr/>
       </w:pPr>
@@ -378,7 +378,7 @@
     <w:p>
       <w:pPr>
         <w:pStyle w:val="Normal"/>
-        <w:spacing w:lineRule="auto" w:line="271"/>
+        <w:spacing w:lineRule="auto" w:line="268"/>
         <w:jc w:val="center"/>
         <w:rPr/>
       </w:pPr>
@@ -389,7 +389,7 @@
     <w:p>
       <w:pPr>
         <w:pStyle w:val="Normal"/>
-        <w:spacing w:lineRule="auto" w:line="271"/>
+        <w:spacing w:lineRule="auto" w:line="268"/>
         <w:jc w:val="center"/>
         <w:rPr/>
       </w:pPr>
@@ -400,7 +400,7 @@
     <w:p>
       <w:pPr>
         <w:pStyle w:val="Normal"/>
-        <w:spacing w:lineRule="auto" w:line="271"/>
+        <w:spacing w:lineRule="auto" w:line="268"/>
         <w:jc w:val="center"/>
         <w:rPr/>
       </w:pPr>
@@ -411,7 +411,7 @@
     <w:p>
       <w:pPr>
         <w:pStyle w:val="Normal"/>
-        <w:spacing w:lineRule="auto" w:line="271"/>
+        <w:spacing w:lineRule="auto" w:line="268"/>
         <w:jc w:val="center"/>
         <w:rPr>
           <w:color w:val="141823"/>
@@ -429,7 +429,7 @@
     <w:p>
       <w:pPr>
         <w:pStyle w:val="Normal"/>
-        <w:spacing w:lineRule="auto" w:line="271"/>
+        <w:spacing w:lineRule="auto" w:line="268"/>
         <w:jc w:val="center"/>
         <w:rPr/>
       </w:pPr>
@@ -440,7 +440,7 @@
     <w:p>
       <w:pPr>
         <w:pStyle w:val="Normal"/>
-        <w:spacing w:lineRule="auto" w:line="271"/>
+        <w:spacing w:lineRule="auto" w:line="268"/>
         <w:jc w:val="center"/>
         <w:rPr/>
       </w:pPr>
@@ -451,7 +451,7 @@
     <w:p>
       <w:pPr>
         <w:pStyle w:val="Normal"/>
-        <w:spacing w:lineRule="auto" w:line="271"/>
+        <w:spacing w:lineRule="auto" w:line="268"/>
         <w:jc w:val="center"/>
         <w:rPr/>
       </w:pPr>
@@ -462,7 +462,7 @@
     <w:p>
       <w:pPr>
         <w:pStyle w:val="Normal"/>
-        <w:spacing w:lineRule="auto" w:line="271"/>
+        <w:spacing w:lineRule="auto" w:line="268"/>
         <w:jc w:val="center"/>
         <w:rPr/>
       </w:pPr>
@@ -473,7 +473,7 @@
     <w:p>
       <w:pPr>
         <w:pStyle w:val="Normal"/>
-        <w:spacing w:lineRule="auto" w:line="271"/>
+        <w:spacing w:lineRule="auto" w:line="268"/>
         <w:jc w:val="center"/>
         <w:rPr/>
       </w:pPr>
@@ -484,7 +484,7 @@
     <w:p>
       <w:pPr>
         <w:pStyle w:val="Normal"/>
-        <w:spacing w:lineRule="auto" w:line="271"/>
+        <w:spacing w:lineRule="auto" w:line="268"/>
         <w:jc w:val="center"/>
         <w:rPr/>
       </w:pPr>
@@ -495,7 +495,7 @@
     <w:p>
       <w:pPr>
         <w:pStyle w:val="Normal"/>
-        <w:spacing w:lineRule="auto" w:line="271"/>
+        <w:spacing w:lineRule="auto" w:line="268"/>
         <w:jc w:val="center"/>
         <w:rPr/>
       </w:pPr>
@@ -506,18 +506,18 @@
     <w:p>
       <w:pPr>
         <w:pStyle w:val="Normal"/>
-        <w:spacing w:lineRule="auto" w:line="271"/>
-        <w:jc w:val="both"/>
-        <w:rPr/>
-      </w:pPr>
-      <w:r>
-        <w:rPr/>
-      </w:r>
-    </w:p>
-    <w:p>
-      <w:pPr>
-        <w:pStyle w:val="Normal"/>
-        <w:spacing w:lineRule="auto" w:line="271"/>
+        <w:spacing w:lineRule="auto" w:line="268"/>
+        <w:jc w:val="both"/>
+        <w:rPr/>
+      </w:pPr>
+      <w:r>
+        <w:rPr/>
+      </w:r>
+    </w:p>
+    <w:p>
+      <w:pPr>
+        <w:pStyle w:val="Normal"/>
+        <w:spacing w:lineRule="auto" w:line="268"/>
         <w:jc w:val="center"/>
         <w:rPr/>
       </w:pPr>
@@ -528,7 +528,7 @@
     <w:p>
       <w:pPr>
         <w:pStyle w:val="Normal"/>
-        <w:spacing w:lineRule="auto" w:line="271"/>
+        <w:spacing w:lineRule="auto" w:line="268"/>
         <w:jc w:val="center"/>
         <w:rPr/>
       </w:pPr>
@@ -539,7 +539,7 @@
     <w:p>
       <w:pPr>
         <w:pStyle w:val="Normal"/>
-        <w:spacing w:lineRule="auto" w:line="271"/>
+        <w:spacing w:lineRule="auto" w:line="268"/>
         <w:jc w:val="center"/>
         <w:rPr>
           <w:color w:val="141823"/>
@@ -557,7 +557,7 @@
     <w:p>
       <w:pPr>
         <w:pStyle w:val="Normal"/>
-        <w:spacing w:lineRule="auto" w:line="271"/>
+        <w:spacing w:lineRule="auto" w:line="268"/>
         <w:jc w:val="center"/>
         <w:rPr/>
       </w:pPr>
@@ -580,7 +580,7 @@
           <w:docGrid w:type="default" w:linePitch="299" w:charSpace="4294965247"/>
         </w:sectPr>
         <w:pStyle w:val="Normal"/>
-        <w:spacing w:lineRule="auto" w:line="271"/>
+        <w:spacing w:lineRule="auto" w:line="268"/>
         <w:jc w:val="center"/>
         <w:rPr>
           <w:color w:val="141823"/>
@@ -599,7 +599,7 @@
       <w:pPr>
         <w:pStyle w:val="Normal"/>
         <w:pageBreakBefore/>
-        <w:spacing w:lineRule="auto" w:line="271"/>
+        <w:spacing w:lineRule="auto" w:line="268"/>
         <w:jc w:val="center"/>
         <w:rPr>
           <w:color w:val="141823"/>
@@ -744,7 +744,7 @@
     <w:p>
       <w:pPr>
         <w:pStyle w:val="Normal"/>
-        <w:spacing w:lineRule="auto" w:line="271"/>
+        <w:spacing w:lineRule="auto" w:line="268"/>
         <w:jc w:val="center"/>
         <w:rPr/>
       </w:pPr>
@@ -755,7 +755,7 @@
     <w:p>
       <w:pPr>
         <w:pStyle w:val="Normal"/>
-        <w:spacing w:lineRule="auto" w:line="271"/>
+        <w:spacing w:lineRule="auto" w:line="268"/>
         <w:jc w:val="center"/>
         <w:rPr/>
       </w:pPr>
@@ -766,7 +766,7 @@
     <w:p>
       <w:pPr>
         <w:pStyle w:val="Normal"/>
-        <w:spacing w:lineRule="auto" w:line="271"/>
+        <w:spacing w:lineRule="auto" w:line="268"/>
         <w:jc w:val="center"/>
         <w:rPr/>
       </w:pPr>
@@ -777,7 +777,7 @@
     <w:p>
       <w:pPr>
         <w:pStyle w:val="Normal"/>
-        <w:spacing w:lineRule="auto" w:line="271"/>
+        <w:spacing w:lineRule="auto" w:line="268"/>
         <w:jc w:val="center"/>
         <w:rPr/>
       </w:pPr>
@@ -788,7 +788,7 @@
     <w:p>
       <w:pPr>
         <w:pStyle w:val="Normal"/>
-        <w:spacing w:lineRule="auto" w:line="271"/>
+        <w:spacing w:lineRule="auto" w:line="268"/>
         <w:jc w:val="center"/>
         <w:rPr/>
       </w:pPr>
@@ -799,7 +799,7 @@
     <w:p>
       <w:pPr>
         <w:pStyle w:val="Normal"/>
-        <w:spacing w:lineRule="auto" w:line="271"/>
+        <w:spacing w:lineRule="auto" w:line="268"/>
         <w:jc w:val="center"/>
         <w:rPr/>
       </w:pPr>
@@ -810,7 +810,7 @@
     <w:p>
       <w:pPr>
         <w:pStyle w:val="Normal"/>
-        <w:spacing w:lineRule="auto" w:line="271"/>
+        <w:spacing w:lineRule="auto" w:line="268"/>
         <w:jc w:val="center"/>
         <w:rPr/>
       </w:pPr>
@@ -821,7 +821,7 @@
     <w:p>
       <w:pPr>
         <w:pStyle w:val="Normal"/>
-        <w:spacing w:lineRule="auto" w:line="271"/>
+        <w:spacing w:lineRule="auto" w:line="268"/>
         <w:jc w:val="center"/>
         <w:rPr/>
       </w:pPr>
@@ -832,7 +832,7 @@
     <w:p>
       <w:pPr>
         <w:pStyle w:val="Normal"/>
-        <w:spacing w:lineRule="auto" w:line="271"/>
+        <w:spacing w:lineRule="auto" w:line="268"/>
         <w:jc w:val="center"/>
         <w:rPr/>
       </w:pPr>
@@ -843,7 +843,7 @@
     <w:p>
       <w:pPr>
         <w:pStyle w:val="Normal"/>
-        <w:spacing w:lineRule="auto" w:line="271"/>
+        <w:spacing w:lineRule="auto" w:line="268"/>
         <w:jc w:val="center"/>
         <w:rPr/>
       </w:pPr>
@@ -854,7 +854,7 @@
     <w:p>
       <w:pPr>
         <w:pStyle w:val="Normal"/>
-        <w:spacing w:lineRule="auto" w:line="271"/>
+        <w:spacing w:lineRule="auto" w:line="268"/>
         <w:jc w:val="center"/>
         <w:rPr/>
       </w:pPr>
@@ -865,7 +865,7 @@
     <w:p>
       <w:pPr>
         <w:pStyle w:val="Normal"/>
-        <w:spacing w:lineRule="auto" w:line="271"/>
+        <w:spacing w:lineRule="auto" w:line="268"/>
         <w:jc w:val="center"/>
         <w:rPr/>
       </w:pPr>
@@ -876,7 +876,7 @@
     <w:p>
       <w:pPr>
         <w:pStyle w:val="Normal"/>
-        <w:spacing w:lineRule="auto" w:line="271"/>
+        <w:spacing w:lineRule="auto" w:line="268"/>
         <w:jc w:val="center"/>
         <w:rPr/>
       </w:pPr>
@@ -887,7 +887,7 @@
     <w:p>
       <w:pPr>
         <w:pStyle w:val="Normal"/>
-        <w:spacing w:lineRule="auto" w:line="271"/>
+        <w:spacing w:lineRule="auto" w:line="268"/>
         <w:jc w:val="center"/>
         <w:rPr/>
       </w:pPr>
@@ -898,7 +898,7 @@
     <w:p>
       <w:pPr>
         <w:pStyle w:val="Normal"/>
-        <w:spacing w:lineRule="auto" w:line="271"/>
+        <w:spacing w:lineRule="auto" w:line="268"/>
         <w:jc w:val="center"/>
         <w:rPr/>
       </w:pPr>
@@ -909,7 +909,7 @@
     <w:p>
       <w:pPr>
         <w:pStyle w:val="Normal"/>
-        <w:spacing w:lineRule="auto" w:line="271"/>
+        <w:spacing w:lineRule="auto" w:line="268"/>
         <w:jc w:val="center"/>
         <w:rPr/>
       </w:pPr>
@@ -920,7 +920,7 @@
     <w:p>
       <w:pPr>
         <w:pStyle w:val="Normal"/>
-        <w:spacing w:lineRule="auto" w:line="271"/>
+        <w:spacing w:lineRule="auto" w:line="268"/>
         <w:jc w:val="center"/>
         <w:rPr/>
       </w:pPr>
@@ -965,7 +965,7 @@
     <w:p>
       <w:pPr>
         <w:pStyle w:val="Normal"/>
-        <w:spacing w:lineRule="auto" w:line="271"/>
+        <w:spacing w:lineRule="auto" w:line="268"/>
         <w:rPr>
           <w:shd w:fill="FFFFFF" w:val="clear"/>
         </w:rPr>
@@ -1009,7 +1009,7 @@
     <w:p>
       <w:pPr>
         <w:pStyle w:val="Normal"/>
-        <w:spacing w:lineRule="auto" w:line="271"/>
+        <w:spacing w:lineRule="auto" w:line="268"/>
         <w:rPr>
           <w:shd w:fill="FFFFFF" w:val="clear"/>
         </w:rPr>
@@ -1051,7 +1051,7 @@
     <w:p>
       <w:pPr>
         <w:pStyle w:val="Normal"/>
-        <w:spacing w:lineRule="auto" w:line="271"/>
+        <w:spacing w:lineRule="auto" w:line="268"/>
         <w:rPr>
           <w:shd w:fill="FFFFFF" w:val="clear"/>
         </w:rPr>
@@ -1094,7 +1094,7 @@
     <w:p>
       <w:pPr>
         <w:pStyle w:val="Normal"/>
-        <w:spacing w:lineRule="auto" w:line="271"/>
+        <w:spacing w:lineRule="auto" w:line="268"/>
         <w:rPr>
           <w:shd w:fill="FFFFFF" w:val="clear"/>
         </w:rPr>
@@ -1136,7 +1136,7 @@
     <w:p>
       <w:pPr>
         <w:pStyle w:val="Normal"/>
-        <w:spacing w:lineRule="auto" w:line="271"/>
+        <w:spacing w:lineRule="auto" w:line="268"/>
         <w:rPr>
           <w:shd w:fill="FFFFFF" w:val="clear"/>
         </w:rPr>
@@ -1180,7 +1180,7 @@
     <w:p>
       <w:pPr>
         <w:pStyle w:val="Normal"/>
-        <w:spacing w:lineRule="auto" w:line="271"/>
+        <w:spacing w:lineRule="auto" w:line="268"/>
         <w:rPr>
           <w:shd w:fill="FFFFFF" w:val="clear"/>
         </w:rPr>
@@ -1220,7 +1220,7 @@
     <w:p>
       <w:pPr>
         <w:pStyle w:val="Normal"/>
-        <w:spacing w:lineRule="auto" w:line="271"/>
+        <w:spacing w:lineRule="auto" w:line="268"/>
         <w:rPr>
           <w:shd w:fill="FFFFFF" w:val="clear"/>
         </w:rPr>
@@ -1264,7 +1264,7 @@
     <w:p>
       <w:pPr>
         <w:pStyle w:val="Normal"/>
-        <w:spacing w:lineRule="auto" w:line="271"/>
+        <w:spacing w:lineRule="auto" w:line="268"/>
         <w:rPr>
           <w:shd w:fill="FFFFFF" w:val="clear"/>
         </w:rPr>
@@ -1307,7 +1307,7 @@
     <w:p>
       <w:pPr>
         <w:pStyle w:val="Normal"/>
-        <w:spacing w:lineRule="auto" w:line="271"/>
+        <w:spacing w:lineRule="auto" w:line="268"/>
         <w:rPr>
           <w:shd w:fill="FFFFFF" w:val="clear"/>
         </w:rPr>
@@ -1350,7 +1350,7 @@
     <w:p>
       <w:pPr>
         <w:pStyle w:val="Normal"/>
-        <w:spacing w:lineRule="auto" w:line="271"/>
+        <w:spacing w:lineRule="auto" w:line="268"/>
         <w:rPr>
           <w:shd w:fill="FFFFFF" w:val="clear"/>
         </w:rPr>
@@ -1392,7 +1392,7 @@
     <w:p>
       <w:pPr>
         <w:pStyle w:val="Normal"/>
-        <w:spacing w:lineRule="auto" w:line="271"/>
+        <w:spacing w:lineRule="auto" w:line="268"/>
         <w:rPr>
           <w:shd w:fill="FFFFFF" w:val="clear"/>
         </w:rPr>
@@ -1435,7 +1435,7 @@
     <w:p>
       <w:pPr>
         <w:pStyle w:val="Normal"/>
-        <w:spacing w:lineRule="auto" w:line="271"/>
+        <w:spacing w:lineRule="auto" w:line="268"/>
         <w:rPr>
           <w:shd w:fill="FFFFFF" w:val="clear"/>
         </w:rPr>
@@ -1477,7 +1477,7 @@
     <w:p>
       <w:pPr>
         <w:pStyle w:val="Normal"/>
-        <w:spacing w:lineRule="auto" w:line="271"/>
+        <w:spacing w:lineRule="auto" w:line="268"/>
         <w:rPr>
           <w:shd w:fill="FFFFFF" w:val="clear"/>
         </w:rPr>
@@ -1515,7 +1515,7 @@
     <w:p>
       <w:pPr>
         <w:pStyle w:val="Normal"/>
-        <w:spacing w:lineRule="auto" w:line="271"/>
+        <w:spacing w:lineRule="auto" w:line="268"/>
         <w:rPr>
           <w:u w:val="dotted"/>
           <w:shd w:fill="FFFFFF" w:val="clear"/>
@@ -1548,7 +1548,7 @@
     <w:p>
       <w:pPr>
         <w:pStyle w:val="Normal"/>
-        <w:spacing w:lineRule="auto" w:line="271"/>
+        <w:spacing w:lineRule="auto" w:line="268"/>
         <w:rPr>
           <w:shd w:fill="FFFFFF" w:val="clear"/>
         </w:rPr>
@@ -1584,106 +1584,106 @@
     <w:p>
       <w:pPr>
         <w:pStyle w:val="Normal"/>
-        <w:spacing w:lineRule="auto" w:line="271"/>
-        <w:jc w:val="both"/>
-        <w:rPr/>
-      </w:pPr>
-      <w:r>
-        <w:rPr/>
-      </w:r>
-    </w:p>
-    <w:p>
-      <w:pPr>
-        <w:pStyle w:val="Normal"/>
-        <w:spacing w:lineRule="auto" w:line="271"/>
-        <w:jc w:val="both"/>
-        <w:rPr/>
-      </w:pPr>
-      <w:r>
-        <w:rPr/>
-      </w:r>
-    </w:p>
-    <w:p>
-      <w:pPr>
-        <w:pStyle w:val="Normal"/>
-        <w:spacing w:lineRule="auto" w:line="271"/>
-        <w:jc w:val="both"/>
-        <w:rPr/>
-      </w:pPr>
-      <w:r>
-        <w:rPr/>
-      </w:r>
-    </w:p>
-    <w:p>
-      <w:pPr>
-        <w:pStyle w:val="Normal"/>
-        <w:spacing w:lineRule="auto" w:line="271"/>
-        <w:jc w:val="both"/>
-        <w:rPr/>
-      </w:pPr>
-      <w:r>
-        <w:rPr/>
-      </w:r>
-    </w:p>
-    <w:p>
-      <w:pPr>
-        <w:pStyle w:val="Normal"/>
-        <w:spacing w:lineRule="auto" w:line="271"/>
-        <w:jc w:val="both"/>
-        <w:rPr/>
-      </w:pPr>
-      <w:r>
-        <w:rPr/>
-      </w:r>
-    </w:p>
-    <w:p>
-      <w:pPr>
-        <w:pStyle w:val="Normal"/>
-        <w:spacing w:lineRule="auto" w:line="271"/>
-        <w:jc w:val="both"/>
-        <w:rPr/>
-      </w:pPr>
-      <w:r>
-        <w:rPr/>
-      </w:r>
-    </w:p>
-    <w:p>
-      <w:pPr>
-        <w:pStyle w:val="Normal"/>
-        <w:spacing w:lineRule="auto" w:line="271"/>
-        <w:jc w:val="both"/>
-        <w:rPr/>
-      </w:pPr>
-      <w:r>
-        <w:rPr/>
-      </w:r>
-    </w:p>
-    <w:p>
-      <w:pPr>
-        <w:pStyle w:val="Normal"/>
-        <w:spacing w:lineRule="auto" w:line="271"/>
-        <w:jc w:val="both"/>
-        <w:rPr/>
-      </w:pPr>
-      <w:r>
-        <w:rPr/>
-      </w:r>
-    </w:p>
-    <w:p>
-      <w:pPr>
-        <w:pStyle w:val="Normal"/>
-        <w:spacing w:lineRule="auto" w:line="271"/>
-        <w:jc w:val="both"/>
-        <w:rPr/>
-      </w:pPr>
-      <w:r>
-        <w:rPr/>
-      </w:r>
-    </w:p>
-    <w:p>
-      <w:pPr>
-        <w:pStyle w:val="Normal"/>
-        <w:spacing w:lineRule="auto" w:line="271"/>
+        <w:spacing w:lineRule="auto" w:line="268"/>
+        <w:jc w:val="both"/>
+        <w:rPr/>
+      </w:pPr>
+      <w:r>
+        <w:rPr/>
+      </w:r>
+    </w:p>
+    <w:p>
+      <w:pPr>
+        <w:pStyle w:val="Normal"/>
+        <w:spacing w:lineRule="auto" w:line="268"/>
+        <w:jc w:val="both"/>
+        <w:rPr/>
+      </w:pPr>
+      <w:r>
+        <w:rPr/>
+      </w:r>
+    </w:p>
+    <w:p>
+      <w:pPr>
+        <w:pStyle w:val="Normal"/>
+        <w:spacing w:lineRule="auto" w:line="268"/>
+        <w:jc w:val="both"/>
+        <w:rPr/>
+      </w:pPr>
+      <w:r>
+        <w:rPr/>
+      </w:r>
+    </w:p>
+    <w:p>
+      <w:pPr>
+        <w:pStyle w:val="Normal"/>
+        <w:spacing w:lineRule="auto" w:line="268"/>
+        <w:jc w:val="both"/>
+        <w:rPr/>
+      </w:pPr>
+      <w:r>
+        <w:rPr/>
+      </w:r>
+    </w:p>
+    <w:p>
+      <w:pPr>
+        <w:pStyle w:val="Normal"/>
+        <w:spacing w:lineRule="auto" w:line="268"/>
+        <w:jc w:val="both"/>
+        <w:rPr/>
+      </w:pPr>
+      <w:r>
+        <w:rPr/>
+      </w:r>
+    </w:p>
+    <w:p>
+      <w:pPr>
+        <w:pStyle w:val="Normal"/>
+        <w:spacing w:lineRule="auto" w:line="268"/>
+        <w:jc w:val="both"/>
+        <w:rPr/>
+      </w:pPr>
+      <w:r>
+        <w:rPr/>
+      </w:r>
+    </w:p>
+    <w:p>
+      <w:pPr>
+        <w:pStyle w:val="Normal"/>
+        <w:spacing w:lineRule="auto" w:line="268"/>
+        <w:jc w:val="both"/>
+        <w:rPr/>
+      </w:pPr>
+      <w:r>
+        <w:rPr/>
+      </w:r>
+    </w:p>
+    <w:p>
+      <w:pPr>
+        <w:pStyle w:val="Normal"/>
+        <w:spacing w:lineRule="auto" w:line="268"/>
+        <w:jc w:val="both"/>
+        <w:rPr/>
+      </w:pPr>
+      <w:r>
+        <w:rPr/>
+      </w:r>
+    </w:p>
+    <w:p>
+      <w:pPr>
+        <w:pStyle w:val="Normal"/>
+        <w:spacing w:lineRule="auto" w:line="268"/>
+        <w:jc w:val="both"/>
+        <w:rPr/>
+      </w:pPr>
+      <w:r>
+        <w:rPr/>
+      </w:r>
+    </w:p>
+    <w:p>
+      <w:pPr>
+        <w:pStyle w:val="Normal"/>
+        <w:spacing w:lineRule="auto" w:line="268"/>
         <w:jc w:val="both"/>
         <w:rPr/>
       </w:pPr>
@@ -1717,7 +1717,7 @@
       <w:pPr>
         <w:pStyle w:val="Ttulo1"/>
         <w:pageBreakBefore/>
-        <w:spacing w:lineRule="auto" w:line="271" w:before="480" w:after="120"/>
+        <w:spacing w:lineRule="auto" w:line="268" w:before="480" w:after="120"/>
         <w:contextualSpacing/>
         <w:jc w:val="both"/>
         <w:rPr>
@@ -2880,8 +2880,8 @@
           <w:shd w:fill="FFFFFF" w:val="clear"/>
         </w:rPr>
       </w:pPr>
-      <w:bookmarkStart w:id="17" w:name="h.hcr8nzyi46zp"/>
-      <w:bookmarkStart w:id="18" w:name="h.s1oy87fv3dsl"/>
+      <w:bookmarkStart w:id="17" w:name="h.s1oy87fv3dsl"/>
+      <w:bookmarkStart w:id="18" w:name="h.hcr8nzyi46zp"/>
       <w:bookmarkEnd w:id="17"/>
       <w:bookmarkEnd w:id="18"/>
       <w:r>
@@ -2924,12 +2924,12 @@
           <w:ilvl w:val="0"/>
           <w:numId w:val="1"/>
         </w:numPr>
-        <w:shd w:fill="auto" w:val="clear"/>
+        <w:shd w:fill="FFFFFF" w:val="clear"/>
         <w:spacing w:lineRule="auto" w:line="360"/>
         <w:jc w:val="both"/>
         <w:rPr>
           <w:color w:val="141823"/>
-          <w:shd w:fill="auto" w:val="clear"/>
+          <w:shd w:fill="FFFFFF" w:val="clear"/>
         </w:rPr>
       </w:pPr>
       <w:r>
@@ -2939,7 +2939,7 @@
       <w:r>
         <w:rPr>
           <w:color w:val="141823"/>
-          <w:shd w:fill="auto" w:val="clear"/>
+          <w:shd w:fill="FFFFFF" w:val="clear"/>
         </w:rPr>
         <w:t xml:space="preserve"> de fornecedores.</w:t>
       </w:r>
@@ -2947,31 +2947,31 @@
     <w:p>
       <w:pPr>
         <w:pStyle w:val="Normal"/>
-        <w:shd w:fill="auto" w:val="clear"/>
+        <w:shd w:fill="FFFFFF" w:val="clear"/>
         <w:spacing w:lineRule="auto" w:line="360"/>
         <w:jc w:val="both"/>
         <w:rPr>
           <w:color w:val="141823"/>
-          <w:shd w:fill="auto" w:val="clear"/>
-        </w:rPr>
-      </w:pPr>
-      <w:r>
-        <w:rPr>
-          <w:color w:val="141823"/>
-          <w:shd w:fill="auto" w:val="clear"/>
+          <w:shd w:fill="FFFFFF" w:val="clear"/>
+        </w:rPr>
+      </w:pPr>
+      <w:r>
+        <w:rPr>
+          <w:color w:val="141823"/>
+          <w:shd w:fill="FFFFFF" w:val="clear"/>
         </w:rPr>
         <w:t xml:space="preserve">O sistema deve efetuar o </w:t>
       </w:r>
       <w:r>
         <w:rPr>
-          <w:shd w:fill="auto" w:val="clear"/>
+          <w:shd w:fill="FFFFFF" w:val="clear"/>
         </w:rPr>
         <w:t>cadastro dos fornecedores</w:t>
       </w:r>
       <w:r>
         <w:rPr>
           <w:color w:val="141823"/>
-          <w:shd w:fill="auto" w:val="clear"/>
+          <w:shd w:fill="FFFFFF" w:val="clear"/>
         </w:rPr>
         <w:t>.</w:t>
       </w:r>
@@ -2983,20 +2983,20 @@
           <w:ilvl w:val="0"/>
           <w:numId w:val="1"/>
         </w:numPr>
-        <w:shd w:fill="auto" w:val="clear"/>
+        <w:shd w:fill="FFFFFF" w:val="clear"/>
         <w:spacing w:lineRule="auto" w:line="360" w:before="0" w:after="0"/>
         <w:ind w:left="720" w:right="0" w:firstLine="360"/>
         <w:contextualSpacing/>
         <w:jc w:val="both"/>
         <w:rPr>
           <w:color w:val="141823"/>
-          <w:shd w:fill="auto" w:val="clear"/>
-        </w:rPr>
-      </w:pPr>
-      <w:r>
-        <w:rPr>
-          <w:color w:val="141823"/>
-          <w:shd w:fill="auto" w:val="clear"/>
+          <w:shd w:fill="FFFFFF" w:val="clear"/>
+        </w:rPr>
+      </w:pPr>
+      <w:r>
+        <w:rPr>
+          <w:color w:val="141823"/>
+          <w:shd w:fill="FFFFFF" w:val="clear"/>
         </w:rPr>
         <w:t>Alteração de fornecedores.</w:t>
       </w:r>
@@ -3004,19 +3004,19 @@
     <w:p>
       <w:pPr>
         <w:pStyle w:val="Normal"/>
-        <w:shd w:fill="auto" w:val="clear"/>
+        <w:shd w:fill="FFFFFF" w:val="clear"/>
         <w:spacing w:lineRule="auto" w:line="360" w:before="0" w:after="0"/>
         <w:ind w:left="720" w:right="0" w:hanging="0"/>
         <w:jc w:val="both"/>
         <w:rPr>
           <w:color w:val="141823"/>
-          <w:shd w:fill="auto" w:val="clear"/>
-        </w:rPr>
-      </w:pPr>
-      <w:r>
-        <w:rPr>
-          <w:color w:val="141823"/>
-          <w:shd w:fill="auto" w:val="clear"/>
+          <w:shd w:fill="FFFFFF" w:val="clear"/>
+        </w:rPr>
+      </w:pPr>
+      <w:r>
+        <w:rPr>
+          <w:color w:val="141823"/>
+          <w:shd w:fill="FFFFFF" w:val="clear"/>
         </w:rPr>
         <w:t>O sistema deve efetuar a alteração dos dados cadastrais de fornecedores.</w:t>
       </w:r>
@@ -3028,20 +3028,20 @@
           <w:ilvl w:val="0"/>
           <w:numId w:val="1"/>
         </w:numPr>
-        <w:shd w:fill="auto" w:val="clear"/>
+        <w:shd w:fill="FFFFFF" w:val="clear"/>
         <w:spacing w:lineRule="auto" w:line="360" w:before="0" w:after="0"/>
         <w:ind w:left="720" w:right="0" w:firstLine="360"/>
         <w:contextualSpacing/>
         <w:jc w:val="both"/>
         <w:rPr>
           <w:color w:val="141823"/>
-          <w:shd w:fill="auto" w:val="clear"/>
-        </w:rPr>
-      </w:pPr>
-      <w:r>
-        <w:rPr>
-          <w:color w:val="141823"/>
-          <w:shd w:fill="auto" w:val="clear"/>
+          <w:shd w:fill="FFFFFF" w:val="clear"/>
+        </w:rPr>
+      </w:pPr>
+      <w:r>
+        <w:rPr>
+          <w:color w:val="141823"/>
+          <w:shd w:fill="FFFFFF" w:val="clear"/>
         </w:rPr>
         <w:t>Exclusão de fornecedores.</w:t>
       </w:r>
@@ -3049,19 +3049,19 @@
     <w:p>
       <w:pPr>
         <w:pStyle w:val="Normal"/>
-        <w:shd w:fill="auto" w:val="clear"/>
+        <w:shd w:fill="FFFFFF" w:val="clear"/>
         <w:spacing w:lineRule="auto" w:line="360" w:before="0" w:after="0"/>
         <w:ind w:left="720" w:right="0" w:hanging="0"/>
         <w:jc w:val="both"/>
         <w:rPr>
           <w:color w:val="141823"/>
-          <w:shd w:fill="auto" w:val="clear"/>
-        </w:rPr>
-      </w:pPr>
-      <w:r>
-        <w:rPr>
-          <w:color w:val="141823"/>
-          <w:shd w:fill="auto" w:val="clear"/>
+          <w:shd w:fill="FFFFFF" w:val="clear"/>
+        </w:rPr>
+      </w:pPr>
+      <w:r>
+        <w:rPr>
+          <w:color w:val="141823"/>
+          <w:shd w:fill="FFFFFF" w:val="clear"/>
         </w:rPr>
         <w:t>O sistema deve efetuar a exclusão de fornecedores.</w:t>
       </w:r>
@@ -3073,20 +3073,20 @@
           <w:ilvl w:val="0"/>
           <w:numId w:val="1"/>
         </w:numPr>
-        <w:shd w:fill="auto" w:val="clear"/>
+        <w:shd w:fill="FFFFFF" w:val="clear"/>
         <w:spacing w:lineRule="auto" w:line="360" w:before="0" w:after="0"/>
         <w:ind w:left="720" w:right="0" w:firstLine="360"/>
         <w:contextualSpacing/>
         <w:jc w:val="both"/>
         <w:rPr>
           <w:color w:val="141823"/>
-          <w:shd w:fill="auto" w:val="clear"/>
-        </w:rPr>
-      </w:pPr>
-      <w:r>
-        <w:rPr>
-          <w:color w:val="141823"/>
-          <w:shd w:fill="auto" w:val="clear"/>
+          <w:shd w:fill="FFFFFF" w:val="clear"/>
+        </w:rPr>
+      </w:pPr>
+      <w:r>
+        <w:rPr>
+          <w:color w:val="141823"/>
+          <w:shd w:fill="FFFFFF" w:val="clear"/>
         </w:rPr>
         <w:t>Consulta de fornecedores.</w:t>
       </w:r>
@@ -3094,19 +3094,19 @@
     <w:p>
       <w:pPr>
         <w:pStyle w:val="Normal"/>
-        <w:shd w:fill="auto" w:val="clear"/>
+        <w:shd w:fill="FFFFFF" w:val="clear"/>
         <w:spacing w:lineRule="auto" w:line="360" w:before="0" w:after="0"/>
         <w:ind w:left="720" w:right="0" w:hanging="0"/>
         <w:jc w:val="both"/>
         <w:rPr>
           <w:color w:val="141823"/>
-          <w:shd w:fill="auto" w:val="clear"/>
-        </w:rPr>
-      </w:pPr>
-      <w:r>
-        <w:rPr>
-          <w:color w:val="141823"/>
-          <w:shd w:fill="auto" w:val="clear"/>
+          <w:shd w:fill="FFFFFF" w:val="clear"/>
+        </w:rPr>
+      </w:pPr>
+      <w:r>
+        <w:rPr>
+          <w:color w:val="141823"/>
+          <w:shd w:fill="FFFFFF" w:val="clear"/>
         </w:rPr>
         <w:t>O sistema deve efetuar a consulta dos dados dos fornecedores.</w:t>
       </w:r>
@@ -3118,20 +3118,20 @@
           <w:ilvl w:val="0"/>
           <w:numId w:val="1"/>
         </w:numPr>
-        <w:shd w:fill="auto" w:val="clear"/>
+        <w:shd w:fill="FFFFFF" w:val="clear"/>
         <w:spacing w:lineRule="auto" w:line="360" w:before="0" w:after="0"/>
         <w:ind w:left="720" w:right="0" w:firstLine="360"/>
         <w:contextualSpacing/>
         <w:jc w:val="both"/>
         <w:rPr>
           <w:color w:val="141823"/>
-          <w:shd w:fill="auto" w:val="clear"/>
-        </w:rPr>
-      </w:pPr>
-      <w:r>
-        <w:rPr>
-          <w:color w:val="141823"/>
-          <w:shd w:fill="auto" w:val="clear"/>
+          <w:shd w:fill="FFFFFF" w:val="clear"/>
+        </w:rPr>
+      </w:pPr>
+      <w:r>
+        <w:rPr>
+          <w:color w:val="141823"/>
+          <w:shd w:fill="FFFFFF" w:val="clear"/>
         </w:rPr>
         <w:t>Listagem de fornecedores.</w:t>
       </w:r>
@@ -3139,19 +3139,19 @@
     <w:p>
       <w:pPr>
         <w:pStyle w:val="Normal"/>
-        <w:shd w:fill="auto" w:val="clear"/>
+        <w:shd w:fill="FFFFFF" w:val="clear"/>
         <w:spacing w:lineRule="auto" w:line="360" w:before="0" w:after="0"/>
         <w:ind w:left="720" w:right="0" w:hanging="0"/>
         <w:jc w:val="both"/>
         <w:rPr>
           <w:color w:val="141823"/>
-          <w:shd w:fill="auto" w:val="clear"/>
-        </w:rPr>
-      </w:pPr>
-      <w:r>
-        <w:rPr>
-          <w:color w:val="141823"/>
-          <w:shd w:fill="auto" w:val="clear"/>
+          <w:shd w:fill="FFFFFF" w:val="clear"/>
+        </w:rPr>
+      </w:pPr>
+      <w:r>
+        <w:rPr>
+          <w:color w:val="141823"/>
+          <w:shd w:fill="FFFFFF" w:val="clear"/>
         </w:rPr>
         <w:t>O sistema deve efetuar a listagem dos dados dos fornecedores.</w:t>
       </w:r>
@@ -3163,20 +3163,20 @@
           <w:ilvl w:val="0"/>
           <w:numId w:val="1"/>
         </w:numPr>
-        <w:shd w:fill="auto" w:val="clear"/>
+        <w:shd w:fill="FFFFFF" w:val="clear"/>
         <w:spacing w:lineRule="auto" w:line="360" w:before="0" w:after="0"/>
         <w:ind w:left="720" w:right="0" w:firstLine="360"/>
         <w:contextualSpacing/>
         <w:jc w:val="both"/>
         <w:rPr>
           <w:color w:val="141823"/>
-          <w:shd w:fill="auto" w:val="clear"/>
-        </w:rPr>
-      </w:pPr>
-      <w:r>
-        <w:rPr>
-          <w:color w:val="141823"/>
-          <w:shd w:fill="auto" w:val="clear"/>
+          <w:shd w:fill="FFFFFF" w:val="clear"/>
+        </w:rPr>
+      </w:pPr>
+      <w:r>
+        <w:rPr>
+          <w:color w:val="141823"/>
+          <w:shd w:fill="FFFFFF" w:val="clear"/>
         </w:rPr>
         <w:t>Geração de relatórios de itens por fornecedor.</w:t>
       </w:r>
@@ -3184,19 +3184,19 @@
     <w:p>
       <w:pPr>
         <w:pStyle w:val="Normal"/>
-        <w:shd w:fill="auto" w:val="clear"/>
+        <w:shd w:fill="FFFFFF" w:val="clear"/>
         <w:spacing w:lineRule="auto" w:line="360" w:before="0" w:after="0"/>
         <w:ind w:left="720" w:right="0" w:hanging="0"/>
         <w:jc w:val="both"/>
         <w:rPr>
           <w:color w:val="141823"/>
-          <w:shd w:fill="auto" w:val="clear"/>
-        </w:rPr>
-      </w:pPr>
-      <w:r>
-        <w:rPr>
-          <w:color w:val="141823"/>
-          <w:shd w:fill="auto" w:val="clear"/>
+          <w:shd w:fill="FFFFFF" w:val="clear"/>
+        </w:rPr>
+      </w:pPr>
+      <w:r>
+        <w:rPr>
+          <w:color w:val="141823"/>
+          <w:shd w:fill="FFFFFF" w:val="clear"/>
         </w:rPr>
         <w:t>O sistema deve efetuar a geração de relatórios de itens por fornecedor.</w:t>
       </w:r>
@@ -3204,34 +3204,34 @@
     <w:p>
       <w:pPr>
         <w:pStyle w:val="Normal"/>
-        <w:shd w:fill="auto" w:val="clear"/>
+        <w:shd w:fill="FFFFFF" w:val="clear"/>
         <w:spacing w:lineRule="auto" w:line="360" w:before="0" w:after="0"/>
         <w:ind w:left="720" w:right="0" w:hanging="0"/>
         <w:jc w:val="both"/>
         <w:rPr>
-          <w:shd w:fill="auto" w:val="clear"/>
-        </w:rPr>
-      </w:pPr>
-      <w:r>
-        <w:rPr>
-          <w:shd w:fill="auto" w:val="clear"/>
-        </w:rPr>
-      </w:r>
-    </w:p>
-    <w:p>
-      <w:pPr>
-        <w:pStyle w:val="Normal"/>
-        <w:shd w:fill="auto" w:val="clear"/>
+          <w:shd w:fill="FFFFFF" w:val="clear"/>
+        </w:rPr>
+      </w:pPr>
+      <w:r>
+        <w:rPr>
+          <w:shd w:fill="FFFFFF" w:val="clear"/>
+        </w:rPr>
+      </w:r>
+    </w:p>
+    <w:p>
+      <w:pPr>
+        <w:pStyle w:val="Normal"/>
+        <w:shd w:fill="FFFFFF" w:val="clear"/>
         <w:spacing w:lineRule="auto" w:line="360" w:before="0" w:after="0"/>
         <w:ind w:left="720" w:right="0" w:hanging="0"/>
         <w:jc w:val="both"/>
         <w:rPr>
-          <w:shd w:fill="auto" w:val="clear"/>
-        </w:rPr>
-      </w:pPr>
-      <w:r>
-        <w:rPr>
-          <w:shd w:fill="auto" w:val="clear"/>
+          <w:shd w:fill="FFFFFF" w:val="clear"/>
+        </w:rPr>
+      </w:pPr>
+      <w:r>
+        <w:rPr>
+          <w:shd w:fill="FFFFFF" w:val="clear"/>
         </w:rPr>
       </w:r>
     </w:p>
@@ -3242,20 +3242,20 @@
           <w:ilvl w:val="0"/>
           <w:numId w:val="1"/>
         </w:numPr>
-        <w:shd w:fill="auto" w:val="clear"/>
+        <w:shd w:fill="FFFFFF" w:val="clear"/>
         <w:spacing w:lineRule="auto" w:line="360" w:before="0" w:after="0"/>
         <w:ind w:left="720" w:right="0" w:firstLine="360"/>
         <w:contextualSpacing/>
         <w:jc w:val="both"/>
         <w:rPr>
           <w:color w:val="141823"/>
-          <w:shd w:fill="auto" w:val="clear"/>
-        </w:rPr>
-      </w:pPr>
-      <w:r>
-        <w:rPr>
-          <w:color w:val="141823"/>
-          <w:shd w:fill="auto" w:val="clear"/>
+          <w:shd w:fill="FFFFFF" w:val="clear"/>
+        </w:rPr>
+      </w:pPr>
+      <w:r>
+        <w:rPr>
+          <w:color w:val="141823"/>
+          <w:shd w:fill="FFFFFF" w:val="clear"/>
         </w:rPr>
         <w:t>Inclusão dos itens.</w:t>
       </w:r>
@@ -3263,19 +3263,19 @@
     <w:p>
       <w:pPr>
         <w:pStyle w:val="Normal"/>
-        <w:shd w:fill="auto" w:val="clear"/>
+        <w:shd w:fill="FFFFFF" w:val="clear"/>
         <w:spacing w:lineRule="auto" w:line="360" w:before="0" w:after="0"/>
         <w:ind w:left="720" w:right="0" w:hanging="0"/>
         <w:jc w:val="both"/>
         <w:rPr>
           <w:color w:val="141823"/>
-          <w:shd w:fill="auto" w:val="clear"/>
-        </w:rPr>
-      </w:pPr>
-      <w:r>
-        <w:rPr>
-          <w:color w:val="141823"/>
-          <w:shd w:fill="auto" w:val="clear"/>
+          <w:shd w:fill="FFFFFF" w:val="clear"/>
+        </w:rPr>
+      </w:pPr>
+      <w:r>
+        <w:rPr>
+          <w:color w:val="141823"/>
+          <w:shd w:fill="FFFFFF" w:val="clear"/>
         </w:rPr>
         <w:t>O sistema deve efetuar a inclusão dos dados dos itens fornecidos para o restaurante.</w:t>
       </w:r>
@@ -3287,20 +3287,20 @@
           <w:ilvl w:val="0"/>
           <w:numId w:val="1"/>
         </w:numPr>
-        <w:shd w:fill="auto" w:val="clear"/>
+        <w:shd w:fill="FFFFFF" w:val="clear"/>
         <w:spacing w:lineRule="auto" w:line="360" w:before="0" w:after="0"/>
         <w:ind w:left="720" w:right="0" w:firstLine="360"/>
         <w:contextualSpacing/>
         <w:jc w:val="both"/>
         <w:rPr>
           <w:color w:val="141823"/>
-          <w:shd w:fill="auto" w:val="clear"/>
-        </w:rPr>
-      </w:pPr>
-      <w:r>
-        <w:rPr>
-          <w:color w:val="141823"/>
-          <w:shd w:fill="auto" w:val="clear"/>
+          <w:shd w:fill="FFFFFF" w:val="clear"/>
+        </w:rPr>
+      </w:pPr>
+      <w:r>
+        <w:rPr>
+          <w:color w:val="141823"/>
+          <w:shd w:fill="FFFFFF" w:val="clear"/>
         </w:rPr>
         <w:t>Alteração de itens.</w:t>
       </w:r>
@@ -3308,19 +3308,19 @@
     <w:p>
       <w:pPr>
         <w:pStyle w:val="Normal"/>
-        <w:shd w:fill="auto" w:val="clear"/>
+        <w:shd w:fill="FFFFFF" w:val="clear"/>
         <w:spacing w:lineRule="auto" w:line="360" w:before="0" w:after="0"/>
         <w:ind w:left="720" w:right="0" w:hanging="0"/>
         <w:jc w:val="both"/>
         <w:rPr>
           <w:color w:val="141823"/>
-          <w:shd w:fill="auto" w:val="clear"/>
-        </w:rPr>
-      </w:pPr>
-      <w:r>
-        <w:rPr>
-          <w:color w:val="141823"/>
-          <w:shd w:fill="auto" w:val="clear"/>
+          <w:shd w:fill="FFFFFF" w:val="clear"/>
+        </w:rPr>
+      </w:pPr>
+      <w:r>
+        <w:rPr>
+          <w:color w:val="141823"/>
+          <w:shd w:fill="FFFFFF" w:val="clear"/>
         </w:rPr>
         <w:t>O sistema deve efetuar a alteração dos dados dos itens fornecidos para o restaurante.</w:t>
       </w:r>
@@ -3332,20 +3332,20 @@
           <w:ilvl w:val="0"/>
           <w:numId w:val="1"/>
         </w:numPr>
-        <w:shd w:fill="auto" w:val="clear"/>
+        <w:shd w:fill="FFFFFF" w:val="clear"/>
         <w:spacing w:lineRule="auto" w:line="360" w:before="0" w:after="0"/>
         <w:ind w:left="720" w:right="0" w:firstLine="360"/>
         <w:contextualSpacing/>
         <w:jc w:val="both"/>
         <w:rPr>
           <w:color w:val="141823"/>
-          <w:shd w:fill="auto" w:val="clear"/>
-        </w:rPr>
-      </w:pPr>
-      <w:r>
-        <w:rPr>
-          <w:color w:val="141823"/>
-          <w:shd w:fill="auto" w:val="clear"/>
+          <w:shd w:fill="FFFFFF" w:val="clear"/>
+        </w:rPr>
+      </w:pPr>
+      <w:r>
+        <w:rPr>
+          <w:color w:val="141823"/>
+          <w:shd w:fill="FFFFFF" w:val="clear"/>
         </w:rPr>
         <w:t>Exclusão de itens.</w:t>
       </w:r>
@@ -3353,19 +3353,19 @@
     <w:p>
       <w:pPr>
         <w:pStyle w:val="Normal"/>
-        <w:shd w:fill="auto" w:val="clear"/>
+        <w:shd w:fill="FFFFFF" w:val="clear"/>
         <w:spacing w:lineRule="auto" w:line="360" w:before="0" w:after="0"/>
         <w:ind w:left="720" w:right="0" w:hanging="0"/>
         <w:jc w:val="both"/>
         <w:rPr>
           <w:color w:val="141823"/>
-          <w:shd w:fill="auto" w:val="clear"/>
-        </w:rPr>
-      </w:pPr>
-      <w:r>
-        <w:rPr>
-          <w:color w:val="141823"/>
-          <w:shd w:fill="auto" w:val="clear"/>
+          <w:shd w:fill="FFFFFF" w:val="clear"/>
+        </w:rPr>
+      </w:pPr>
+      <w:r>
+        <w:rPr>
+          <w:color w:val="141823"/>
+          <w:shd w:fill="FFFFFF" w:val="clear"/>
         </w:rPr>
         <w:t>O sistema deve efetuar a exclusão dos itens fornecidos para o restaurante.</w:t>
       </w:r>
@@ -3377,20 +3377,20 @@
           <w:ilvl w:val="0"/>
           <w:numId w:val="1"/>
         </w:numPr>
-        <w:shd w:fill="auto" w:val="clear"/>
+        <w:shd w:fill="FFFFFF" w:val="clear"/>
         <w:spacing w:lineRule="auto" w:line="360" w:before="0" w:after="0"/>
         <w:ind w:left="720" w:right="0" w:firstLine="360"/>
         <w:contextualSpacing/>
         <w:jc w:val="both"/>
         <w:rPr>
           <w:color w:val="141823"/>
-          <w:shd w:fill="auto" w:val="clear"/>
-        </w:rPr>
-      </w:pPr>
-      <w:r>
-        <w:rPr>
-          <w:color w:val="141823"/>
-          <w:shd w:fill="auto" w:val="clear"/>
+          <w:shd w:fill="FFFFFF" w:val="clear"/>
+        </w:rPr>
+      </w:pPr>
+      <w:r>
+        <w:rPr>
+          <w:color w:val="141823"/>
+          <w:shd w:fill="FFFFFF" w:val="clear"/>
         </w:rPr>
         <w:t>Consultar de itens.</w:t>
       </w:r>
@@ -3398,19 +3398,19 @@
     <w:p>
       <w:pPr>
         <w:pStyle w:val="Normal"/>
-        <w:shd w:fill="auto" w:val="clear"/>
+        <w:shd w:fill="FFFFFF" w:val="clear"/>
         <w:spacing w:lineRule="auto" w:line="360" w:before="0" w:after="0"/>
         <w:ind w:left="720" w:right="0" w:hanging="0"/>
         <w:jc w:val="both"/>
         <w:rPr>
           <w:color w:val="141823"/>
-          <w:shd w:fill="auto" w:val="clear"/>
-        </w:rPr>
-      </w:pPr>
-      <w:r>
-        <w:rPr>
-          <w:color w:val="141823"/>
-          <w:shd w:fill="auto" w:val="clear"/>
+          <w:shd w:fill="FFFFFF" w:val="clear"/>
+        </w:rPr>
+      </w:pPr>
+      <w:r>
+        <w:rPr>
+          <w:color w:val="141823"/>
+          <w:shd w:fill="FFFFFF" w:val="clear"/>
         </w:rPr>
         <w:t>O sistema deve efetuar a consulta dos dados dos itens.</w:t>
       </w:r>
@@ -3422,20 +3422,20 @@
           <w:ilvl w:val="0"/>
           <w:numId w:val="1"/>
         </w:numPr>
-        <w:shd w:fill="auto" w:val="clear"/>
+        <w:shd w:fill="FFFFFF" w:val="clear"/>
         <w:spacing w:lineRule="auto" w:line="360" w:before="0" w:after="0"/>
         <w:ind w:left="720" w:right="0" w:firstLine="360"/>
         <w:contextualSpacing/>
         <w:jc w:val="both"/>
         <w:rPr>
           <w:color w:val="141823"/>
-          <w:shd w:fill="auto" w:val="clear"/>
-        </w:rPr>
-      </w:pPr>
-      <w:r>
-        <w:rPr>
-          <w:color w:val="141823"/>
-          <w:shd w:fill="auto" w:val="clear"/>
+          <w:shd w:fill="FFFFFF" w:val="clear"/>
+        </w:rPr>
+      </w:pPr>
+      <w:r>
+        <w:rPr>
+          <w:color w:val="141823"/>
+          <w:shd w:fill="FFFFFF" w:val="clear"/>
         </w:rPr>
         <w:t>Listagem de itens.</w:t>
       </w:r>
@@ -3443,19 +3443,19 @@
     <w:p>
       <w:pPr>
         <w:pStyle w:val="Normal"/>
-        <w:shd w:fill="auto" w:val="clear"/>
+        <w:shd w:fill="FFFFFF" w:val="clear"/>
         <w:spacing w:lineRule="auto" w:line="360" w:before="0" w:after="0"/>
         <w:ind w:left="720" w:right="0" w:hanging="0"/>
         <w:jc w:val="both"/>
         <w:rPr>
           <w:color w:val="141823"/>
-          <w:shd w:fill="auto" w:val="clear"/>
-        </w:rPr>
-      </w:pPr>
-      <w:r>
-        <w:rPr>
-          <w:color w:val="141823"/>
-          <w:shd w:fill="auto" w:val="clear"/>
+          <w:shd w:fill="FFFFFF" w:val="clear"/>
+        </w:rPr>
+      </w:pPr>
+      <w:r>
+        <w:rPr>
+          <w:color w:val="141823"/>
+          <w:shd w:fill="FFFFFF" w:val="clear"/>
         </w:rPr>
         <w:t>O sistema deve efetuar a listagem de itens por fornecedor.</w:t>
       </w:r>
@@ -3467,20 +3467,20 @@
           <w:ilvl w:val="0"/>
           <w:numId w:val="1"/>
         </w:numPr>
-        <w:shd w:fill="auto" w:val="clear"/>
+        <w:shd w:fill="FFFFFF" w:val="clear"/>
         <w:spacing w:lineRule="auto" w:line="360" w:before="0" w:after="0"/>
         <w:ind w:left="720" w:right="0" w:firstLine="360"/>
         <w:contextualSpacing/>
         <w:jc w:val="both"/>
         <w:rPr>
           <w:color w:val="141823"/>
-          <w:shd w:fill="auto" w:val="clear"/>
-        </w:rPr>
-      </w:pPr>
-      <w:r>
-        <w:rPr>
-          <w:color w:val="141823"/>
-          <w:shd w:fill="auto" w:val="clear"/>
+          <w:shd w:fill="FFFFFF" w:val="clear"/>
+        </w:rPr>
+      </w:pPr>
+      <w:r>
+        <w:rPr>
+          <w:color w:val="141823"/>
+          <w:shd w:fill="FFFFFF" w:val="clear"/>
         </w:rPr>
         <w:t>Aviso de quantidade de intens abaixo do limite delimitado.</w:t>
       </w:r>
@@ -3488,19 +3488,19 @@
     <w:p>
       <w:pPr>
         <w:pStyle w:val="Normal"/>
-        <w:shd w:fill="auto" w:val="clear"/>
+        <w:shd w:fill="FFFFFF" w:val="clear"/>
         <w:spacing w:lineRule="auto" w:line="360" w:before="0" w:after="0"/>
         <w:ind w:left="720" w:right="0" w:hanging="0"/>
         <w:jc w:val="both"/>
         <w:rPr>
           <w:color w:val="141823"/>
-          <w:shd w:fill="auto" w:val="clear"/>
-        </w:rPr>
-      </w:pPr>
-      <w:r>
-        <w:rPr>
-          <w:color w:val="141823"/>
-          <w:shd w:fill="auto" w:val="clear"/>
+          <w:shd w:fill="FFFFFF" w:val="clear"/>
+        </w:rPr>
+      </w:pPr>
+      <w:r>
+        <w:rPr>
+          <w:color w:val="141823"/>
+          <w:shd w:fill="FFFFFF" w:val="clear"/>
         </w:rPr>
         <w:t>O sistema deve informar quando a quantidade de um item estiver abaixo do valor mínimo definido pelo gerente.</w:t>
       </w:r>
@@ -3512,20 +3512,20 @@
           <w:ilvl w:val="0"/>
           <w:numId w:val="1"/>
         </w:numPr>
-        <w:shd w:fill="auto" w:val="clear"/>
+        <w:shd w:fill="FFFFFF" w:val="clear"/>
         <w:spacing w:lineRule="auto" w:line="360" w:before="0" w:after="0"/>
         <w:ind w:left="720" w:right="0" w:firstLine="360"/>
         <w:contextualSpacing/>
         <w:jc w:val="both"/>
         <w:rPr>
           <w:color w:val="141823"/>
-          <w:shd w:fill="auto" w:val="clear"/>
-        </w:rPr>
-      </w:pPr>
-      <w:r>
-        <w:rPr>
-          <w:color w:val="141823"/>
-          <w:shd w:fill="auto" w:val="clear"/>
+          <w:shd w:fill="FFFFFF" w:val="clear"/>
+        </w:rPr>
+      </w:pPr>
+      <w:r>
+        <w:rPr>
+          <w:color w:val="141823"/>
+          <w:shd w:fill="FFFFFF" w:val="clear"/>
         </w:rPr>
         <w:t>Geração de relatório de Itens em falta.</w:t>
       </w:r>
@@ -3533,19 +3533,19 @@
     <w:p>
       <w:pPr>
         <w:pStyle w:val="Normal"/>
-        <w:shd w:fill="auto" w:val="clear"/>
+        <w:shd w:fill="FFFFFF" w:val="clear"/>
         <w:spacing w:lineRule="auto" w:line="360" w:before="0" w:after="0"/>
         <w:ind w:left="720" w:right="0" w:hanging="0"/>
         <w:jc w:val="both"/>
         <w:rPr>
           <w:color w:val="141823"/>
-          <w:shd w:fill="auto" w:val="clear"/>
-        </w:rPr>
-      </w:pPr>
-      <w:r>
-        <w:rPr>
-          <w:color w:val="141823"/>
-          <w:shd w:fill="auto" w:val="clear"/>
+          <w:shd w:fill="FFFFFF" w:val="clear"/>
+        </w:rPr>
+      </w:pPr>
+      <w:r>
+        <w:rPr>
+          <w:color w:val="141823"/>
+          <w:shd w:fill="FFFFFF" w:val="clear"/>
         </w:rPr>
         <w:t>O sistema deve efetuar geração de relatórios dos itens que estão em falta, ou seja, aqueles que a quantidade é igual a zero.</w:t>
       </w:r>
@@ -3553,34 +3553,34 @@
     <w:p>
       <w:pPr>
         <w:pStyle w:val="Normal"/>
-        <w:shd w:fill="auto" w:val="clear"/>
+        <w:shd w:fill="FFFFFF" w:val="clear"/>
         <w:spacing w:lineRule="auto" w:line="360" w:before="0" w:after="0"/>
         <w:ind w:left="720" w:right="0" w:hanging="0"/>
         <w:jc w:val="both"/>
         <w:rPr>
-          <w:shd w:fill="auto" w:val="clear"/>
-        </w:rPr>
-      </w:pPr>
-      <w:r>
-        <w:rPr>
-          <w:shd w:fill="auto" w:val="clear"/>
-        </w:rPr>
-      </w:r>
-    </w:p>
-    <w:p>
-      <w:pPr>
-        <w:pStyle w:val="Normal"/>
-        <w:shd w:fill="auto" w:val="clear"/>
+          <w:shd w:fill="FFFFFF" w:val="clear"/>
+        </w:rPr>
+      </w:pPr>
+      <w:r>
+        <w:rPr>
+          <w:shd w:fill="FFFFFF" w:val="clear"/>
+        </w:rPr>
+      </w:r>
+    </w:p>
+    <w:p>
+      <w:pPr>
+        <w:pStyle w:val="Normal"/>
+        <w:shd w:fill="FFFFFF" w:val="clear"/>
         <w:spacing w:lineRule="auto" w:line="360" w:before="0" w:after="0"/>
         <w:ind w:left="720" w:right="0" w:hanging="0"/>
         <w:jc w:val="both"/>
         <w:rPr>
-          <w:shd w:fill="auto" w:val="clear"/>
-        </w:rPr>
-      </w:pPr>
-      <w:r>
-        <w:rPr>
-          <w:shd w:fill="auto" w:val="clear"/>
+          <w:shd w:fill="FFFFFF" w:val="clear"/>
+        </w:rPr>
+      </w:pPr>
+      <w:r>
+        <w:rPr>
+          <w:shd w:fill="FFFFFF" w:val="clear"/>
         </w:rPr>
       </w:r>
     </w:p>
@@ -3591,20 +3591,20 @@
           <w:ilvl w:val="0"/>
           <w:numId w:val="1"/>
         </w:numPr>
-        <w:shd w:fill="auto" w:val="clear"/>
+        <w:shd w:fill="FFFFFF" w:val="clear"/>
         <w:spacing w:lineRule="auto" w:line="360" w:before="0" w:after="0"/>
         <w:ind w:left="720" w:right="0" w:firstLine="360"/>
         <w:contextualSpacing/>
         <w:jc w:val="both"/>
         <w:rPr>
           <w:color w:val="141823"/>
-          <w:shd w:fill="auto" w:val="clear"/>
-        </w:rPr>
-      </w:pPr>
-      <w:r>
-        <w:rPr>
-          <w:color w:val="141823"/>
-          <w:shd w:fill="auto" w:val="clear"/>
+          <w:shd w:fill="FFFFFF" w:val="clear"/>
+        </w:rPr>
+      </w:pPr>
+      <w:r>
+        <w:rPr>
+          <w:color w:val="141823"/>
+          <w:shd w:fill="FFFFFF" w:val="clear"/>
         </w:rPr>
         <w:t>Inclusão de comandas.</w:t>
       </w:r>
@@ -3612,19 +3612,19 @@
     <w:p>
       <w:pPr>
         <w:pStyle w:val="Normal"/>
-        <w:shd w:fill="auto" w:val="clear"/>
+        <w:shd w:fill="FFFFFF" w:val="clear"/>
         <w:spacing w:lineRule="auto" w:line="360" w:before="0" w:after="0"/>
         <w:ind w:left="720" w:right="0" w:hanging="0"/>
         <w:jc w:val="both"/>
         <w:rPr>
           <w:color w:val="141823"/>
-          <w:shd w:fill="auto" w:val="clear"/>
-        </w:rPr>
-      </w:pPr>
-      <w:r>
-        <w:rPr>
-          <w:color w:val="141823"/>
-          <w:shd w:fill="auto" w:val="clear"/>
+          <w:shd w:fill="FFFFFF" w:val="clear"/>
+        </w:rPr>
+      </w:pPr>
+      <w:r>
+        <w:rPr>
+          <w:color w:val="141823"/>
+          <w:shd w:fill="FFFFFF" w:val="clear"/>
         </w:rPr>
         <w:t>O sistema deve efetuar a inclusão de comandas, incluindo a hora de abertura.</w:t>
       </w:r>
@@ -3636,20 +3636,20 @@
           <w:ilvl w:val="0"/>
           <w:numId w:val="1"/>
         </w:numPr>
-        <w:shd w:fill="auto" w:val="clear"/>
+        <w:shd w:fill="FFFFFF" w:val="clear"/>
         <w:spacing w:lineRule="auto" w:line="360" w:before="0" w:after="0"/>
         <w:ind w:left="720" w:right="0" w:firstLine="360"/>
         <w:contextualSpacing/>
         <w:jc w:val="both"/>
         <w:rPr>
           <w:color w:val="141823"/>
-          <w:shd w:fill="auto" w:val="clear"/>
-        </w:rPr>
-      </w:pPr>
-      <w:r>
-        <w:rPr>
-          <w:color w:val="141823"/>
-          <w:shd w:fill="auto" w:val="clear"/>
+          <w:shd w:fill="FFFFFF" w:val="clear"/>
+        </w:rPr>
+      </w:pPr>
+      <w:r>
+        <w:rPr>
+          <w:color w:val="141823"/>
+          <w:shd w:fill="FFFFFF" w:val="clear"/>
         </w:rPr>
         <w:t>Associar comanda a um funcionário.</w:t>
       </w:r>
@@ -3657,19 +3657,19 @@
     <w:p>
       <w:pPr>
         <w:pStyle w:val="Normal"/>
-        <w:shd w:fill="auto" w:val="clear"/>
+        <w:shd w:fill="FFFFFF" w:val="clear"/>
         <w:spacing w:lineRule="auto" w:line="360" w:before="0" w:after="0"/>
         <w:ind w:left="0" w:right="0" w:hanging="0"/>
         <w:jc w:val="both"/>
         <w:rPr>
           <w:color w:val="141823"/>
-          <w:shd w:fill="auto" w:val="clear"/>
-        </w:rPr>
-      </w:pPr>
-      <w:r>
-        <w:rPr>
-          <w:color w:val="141823"/>
-          <w:shd w:fill="auto" w:val="clear"/>
+          <w:shd w:fill="FFFFFF" w:val="clear"/>
+        </w:rPr>
+      </w:pPr>
+      <w:r>
+        <w:rPr>
+          <w:color w:val="141823"/>
+          <w:shd w:fill="FFFFFF" w:val="clear"/>
         </w:rPr>
         <w:tab/>
         <w:t>O sistema deve associar uma comanda a um funcionário responsável.</w:t>
@@ -3682,20 +3682,20 @@
           <w:ilvl w:val="0"/>
           <w:numId w:val="1"/>
         </w:numPr>
-        <w:shd w:fill="auto" w:val="clear"/>
+        <w:shd w:fill="FFFFFF" w:val="clear"/>
         <w:spacing w:lineRule="auto" w:line="360" w:before="0" w:after="0"/>
         <w:ind w:left="720" w:right="0" w:firstLine="360"/>
         <w:contextualSpacing/>
         <w:jc w:val="both"/>
         <w:rPr>
           <w:color w:val="141823"/>
-          <w:shd w:fill="auto" w:val="clear"/>
-        </w:rPr>
-      </w:pPr>
-      <w:r>
-        <w:rPr>
-          <w:color w:val="141823"/>
-          <w:shd w:fill="auto" w:val="clear"/>
+          <w:shd w:fill="FFFFFF" w:val="clear"/>
+        </w:rPr>
+      </w:pPr>
+      <w:r>
+        <w:rPr>
+          <w:color w:val="141823"/>
+          <w:shd w:fill="FFFFFF" w:val="clear"/>
         </w:rPr>
         <w:t>Encerramento de comandas.</w:t>
       </w:r>
@@ -3703,19 +3703,19 @@
     <w:p>
       <w:pPr>
         <w:pStyle w:val="Normal"/>
-        <w:shd w:fill="auto" w:val="clear"/>
+        <w:shd w:fill="FFFFFF" w:val="clear"/>
         <w:spacing w:lineRule="auto" w:line="360" w:before="0" w:after="0"/>
         <w:ind w:left="720" w:right="0" w:hanging="0"/>
         <w:jc w:val="both"/>
         <w:rPr>
           <w:color w:val="141823"/>
-          <w:shd w:fill="auto" w:val="clear"/>
-        </w:rPr>
-      </w:pPr>
-      <w:r>
-        <w:rPr>
-          <w:color w:val="141823"/>
-          <w:shd w:fill="auto" w:val="clear"/>
+          <w:shd w:fill="FFFFFF" w:val="clear"/>
+        </w:rPr>
+      </w:pPr>
+      <w:r>
+        <w:rPr>
+          <w:color w:val="141823"/>
+          <w:shd w:fill="FFFFFF" w:val="clear"/>
         </w:rPr>
         <w:t>O sistema deve efetuar o encerramento de comandas, incluindo a hora de encerramento.</w:t>
       </w:r>
@@ -3727,20 +3727,20 @@
           <w:ilvl w:val="0"/>
           <w:numId w:val="1"/>
         </w:numPr>
-        <w:shd w:fill="auto" w:val="clear"/>
+        <w:shd w:fill="FFFFFF" w:val="clear"/>
         <w:spacing w:lineRule="auto" w:line="360" w:before="0" w:after="0"/>
         <w:ind w:left="720" w:right="0" w:firstLine="360"/>
         <w:contextualSpacing/>
         <w:jc w:val="both"/>
         <w:rPr>
           <w:color w:val="141823"/>
-          <w:shd w:fill="auto" w:val="clear"/>
-        </w:rPr>
-      </w:pPr>
-      <w:r>
-        <w:rPr>
-          <w:color w:val="141823"/>
-          <w:shd w:fill="auto" w:val="clear"/>
+          <w:shd w:fill="FFFFFF" w:val="clear"/>
+        </w:rPr>
+      </w:pPr>
+      <w:r>
+        <w:rPr>
+          <w:color w:val="141823"/>
+          <w:shd w:fill="FFFFFF" w:val="clear"/>
         </w:rPr>
         <w:t>Alteração de comandas.</w:t>
       </w:r>
@@ -3748,19 +3748,19 @@
     <w:p>
       <w:pPr>
         <w:pStyle w:val="Normal"/>
-        <w:shd w:fill="auto" w:val="clear"/>
+        <w:shd w:fill="FFFFFF" w:val="clear"/>
         <w:spacing w:lineRule="auto" w:line="360" w:before="0" w:after="0"/>
         <w:ind w:left="720" w:right="0" w:hanging="0"/>
         <w:jc w:val="both"/>
         <w:rPr>
           <w:color w:val="141823"/>
-          <w:shd w:fill="auto" w:val="clear"/>
-        </w:rPr>
-      </w:pPr>
-      <w:r>
-        <w:rPr>
-          <w:color w:val="141823"/>
-          <w:shd w:fill="auto" w:val="clear"/>
+          <w:shd w:fill="FFFFFF" w:val="clear"/>
+        </w:rPr>
+      </w:pPr>
+      <w:r>
+        <w:rPr>
+          <w:color w:val="141823"/>
+          <w:shd w:fill="FFFFFF" w:val="clear"/>
         </w:rPr>
         <w:t>O sistema deve efetuar a alteração de comandas.</w:t>
       </w:r>
@@ -3772,20 +3772,20 @@
           <w:ilvl w:val="0"/>
           <w:numId w:val="1"/>
         </w:numPr>
-        <w:shd w:fill="auto" w:val="clear"/>
+        <w:shd w:fill="FFFFFF" w:val="clear"/>
         <w:spacing w:lineRule="auto" w:line="360" w:before="0" w:after="0"/>
         <w:ind w:left="720" w:right="0" w:firstLine="360"/>
         <w:contextualSpacing/>
         <w:jc w:val="both"/>
         <w:rPr>
           <w:color w:val="141823"/>
-          <w:shd w:fill="auto" w:val="clear"/>
-        </w:rPr>
-      </w:pPr>
-      <w:r>
-        <w:rPr>
-          <w:color w:val="141823"/>
-          <w:shd w:fill="auto" w:val="clear"/>
+          <w:shd w:fill="FFFFFF" w:val="clear"/>
+        </w:rPr>
+      </w:pPr>
+      <w:r>
+        <w:rPr>
+          <w:color w:val="141823"/>
+          <w:shd w:fill="FFFFFF" w:val="clear"/>
         </w:rPr>
         <w:t>Listagem de comandas ativas.</w:t>
       </w:r>
@@ -3793,19 +3793,19 @@
     <w:p>
       <w:pPr>
         <w:pStyle w:val="Normal"/>
-        <w:shd w:fill="auto" w:val="clear"/>
+        <w:shd w:fill="FFFFFF" w:val="clear"/>
         <w:spacing w:lineRule="auto" w:line="360" w:before="0" w:after="0"/>
         <w:ind w:left="720" w:right="0" w:hanging="0"/>
         <w:jc w:val="both"/>
         <w:rPr>
           <w:color w:val="141823"/>
-          <w:shd w:fill="auto" w:val="clear"/>
-        </w:rPr>
-      </w:pPr>
-      <w:r>
-        <w:rPr>
-          <w:color w:val="141823"/>
-          <w:shd w:fill="auto" w:val="clear"/>
+          <w:shd w:fill="FFFFFF" w:val="clear"/>
+        </w:rPr>
+      </w:pPr>
+      <w:r>
+        <w:rPr>
+          <w:color w:val="141823"/>
+          <w:shd w:fill="FFFFFF" w:val="clear"/>
         </w:rPr>
         <w:t>O sistema deve efetuar a listagem de comandas que não possuem hora de encerramento.</w:t>
       </w:r>
@@ -3817,20 +3817,20 @@
           <w:ilvl w:val="0"/>
           <w:numId w:val="1"/>
         </w:numPr>
-        <w:shd w:fill="auto" w:val="clear"/>
+        <w:shd w:fill="FFFFFF" w:val="clear"/>
         <w:spacing w:lineRule="auto" w:line="360" w:before="0" w:after="0"/>
         <w:ind w:left="720" w:right="0" w:firstLine="360"/>
         <w:contextualSpacing/>
         <w:jc w:val="both"/>
         <w:rPr>
           <w:color w:val="141823"/>
-          <w:shd w:fill="auto" w:val="clear"/>
-        </w:rPr>
-      </w:pPr>
-      <w:r>
-        <w:rPr>
-          <w:color w:val="141823"/>
-          <w:shd w:fill="auto" w:val="clear"/>
+          <w:shd w:fill="FFFFFF" w:val="clear"/>
+        </w:rPr>
+      </w:pPr>
+      <w:r>
+        <w:rPr>
+          <w:color w:val="141823"/>
+          <w:shd w:fill="FFFFFF" w:val="clear"/>
         </w:rPr>
         <w:t>Impressão de comanda.</w:t>
       </w:r>
@@ -3838,19 +3838,19 @@
     <w:p>
       <w:pPr>
         <w:pStyle w:val="Normal"/>
-        <w:shd w:fill="auto" w:val="clear"/>
+        <w:shd w:fill="FFFFFF" w:val="clear"/>
         <w:spacing w:lineRule="auto" w:line="360" w:before="0" w:after="0"/>
         <w:ind w:left="720" w:right="0" w:hanging="0"/>
         <w:jc w:val="both"/>
         <w:rPr>
           <w:color w:val="141823"/>
-          <w:shd w:fill="auto" w:val="clear"/>
-        </w:rPr>
-      </w:pPr>
-      <w:r>
-        <w:rPr>
-          <w:color w:val="141823"/>
-          <w:shd w:fill="auto" w:val="clear"/>
+          <w:shd w:fill="FFFFFF" w:val="clear"/>
+        </w:rPr>
+      </w:pPr>
+      <w:r>
+        <w:rPr>
+          <w:color w:val="141823"/>
+          <w:shd w:fill="FFFFFF" w:val="clear"/>
         </w:rPr>
         <w:t>O sistema deve efetuar a impressão da comanda.</w:t>
       </w:r>
@@ -3862,20 +3862,20 @@
           <w:ilvl w:val="0"/>
           <w:numId w:val="1"/>
         </w:numPr>
-        <w:shd w:fill="auto" w:val="clear"/>
+        <w:shd w:fill="FFFFFF" w:val="clear"/>
         <w:spacing w:lineRule="auto" w:line="360" w:before="0" w:after="0"/>
         <w:ind w:left="720" w:right="0" w:firstLine="360"/>
         <w:contextualSpacing/>
         <w:jc w:val="both"/>
         <w:rPr>
           <w:color w:val="141823"/>
-          <w:shd w:fill="auto" w:val="clear"/>
-        </w:rPr>
-      </w:pPr>
-      <w:r>
-        <w:rPr>
-          <w:color w:val="141823"/>
-          <w:shd w:fill="auto" w:val="clear"/>
+          <w:shd w:fill="FFFFFF" w:val="clear"/>
+        </w:rPr>
+      </w:pPr>
+      <w:r>
+        <w:rPr>
+          <w:color w:val="141823"/>
+          <w:shd w:fill="FFFFFF" w:val="clear"/>
         </w:rPr>
         <w:t>Consulta informações dos pedidos da Comandas.</w:t>
       </w:r>
@@ -3883,19 +3883,19 @@
     <w:p>
       <w:pPr>
         <w:pStyle w:val="Normal"/>
-        <w:shd w:fill="auto" w:val="clear"/>
+        <w:shd w:fill="FFFFFF" w:val="clear"/>
         <w:spacing w:lineRule="auto" w:line="360" w:before="0" w:after="0"/>
         <w:ind w:left="720" w:right="0" w:hanging="0"/>
         <w:jc w:val="both"/>
         <w:rPr>
           <w:color w:val="141823"/>
-          <w:shd w:fill="auto" w:val="clear"/>
-        </w:rPr>
-      </w:pPr>
-      <w:r>
-        <w:rPr>
-          <w:color w:val="141823"/>
-          <w:shd w:fill="auto" w:val="clear"/>
+          <w:shd w:fill="FFFFFF" w:val="clear"/>
+        </w:rPr>
+      </w:pPr>
+      <w:r>
+        <w:rPr>
+          <w:color w:val="141823"/>
+          <w:shd w:fill="FFFFFF" w:val="clear"/>
         </w:rPr>
         <w:t>O sistema deve permitir a consulta de informações dos pedidos da comanda.</w:t>
       </w:r>
@@ -3903,34 +3903,34 @@
     <w:p>
       <w:pPr>
         <w:pStyle w:val="Normal"/>
-        <w:shd w:fill="auto" w:val="clear"/>
+        <w:shd w:fill="FFFFFF" w:val="clear"/>
         <w:spacing w:lineRule="auto" w:line="360" w:before="0" w:after="0"/>
         <w:ind w:left="720" w:right="0" w:hanging="0"/>
         <w:jc w:val="both"/>
         <w:rPr>
-          <w:shd w:fill="auto" w:val="clear"/>
-        </w:rPr>
-      </w:pPr>
-      <w:r>
-        <w:rPr>
-          <w:shd w:fill="auto" w:val="clear"/>
-        </w:rPr>
-      </w:r>
-    </w:p>
-    <w:p>
-      <w:pPr>
-        <w:pStyle w:val="Normal"/>
-        <w:shd w:fill="auto" w:val="clear"/>
+          <w:shd w:fill="FFFFFF" w:val="clear"/>
+        </w:rPr>
+      </w:pPr>
+      <w:r>
+        <w:rPr>
+          <w:shd w:fill="FFFFFF" w:val="clear"/>
+        </w:rPr>
+      </w:r>
+    </w:p>
+    <w:p>
+      <w:pPr>
+        <w:pStyle w:val="Normal"/>
+        <w:shd w:fill="FFFFFF" w:val="clear"/>
         <w:spacing w:lineRule="auto" w:line="360" w:before="0" w:after="0"/>
         <w:ind w:left="720" w:right="0" w:hanging="0"/>
         <w:jc w:val="both"/>
         <w:rPr>
-          <w:shd w:fill="auto" w:val="clear"/>
-        </w:rPr>
-      </w:pPr>
-      <w:r>
-        <w:rPr>
-          <w:shd w:fill="auto" w:val="clear"/>
+          <w:shd w:fill="FFFFFF" w:val="clear"/>
+        </w:rPr>
+      </w:pPr>
+      <w:r>
+        <w:rPr>
+          <w:shd w:fill="FFFFFF" w:val="clear"/>
         </w:rPr>
       </w:r>
     </w:p>
@@ -3941,20 +3941,20 @@
           <w:ilvl w:val="0"/>
           <w:numId w:val="1"/>
         </w:numPr>
-        <w:shd w:fill="auto" w:val="clear"/>
+        <w:shd w:fill="FFFFFF" w:val="clear"/>
         <w:spacing w:lineRule="auto" w:line="360" w:before="0" w:after="0"/>
         <w:ind w:left="720" w:right="0" w:firstLine="360"/>
         <w:contextualSpacing/>
         <w:jc w:val="both"/>
         <w:rPr>
           <w:color w:val="141823"/>
-          <w:shd w:fill="auto" w:val="clear"/>
-        </w:rPr>
-      </w:pPr>
-      <w:r>
-        <w:rPr>
-          <w:color w:val="141823"/>
-          <w:shd w:fill="auto" w:val="clear"/>
+          <w:shd w:fill="FFFFFF" w:val="clear"/>
+        </w:rPr>
+      </w:pPr>
+      <w:r>
+        <w:rPr>
+          <w:color w:val="141823"/>
+          <w:shd w:fill="FFFFFF" w:val="clear"/>
         </w:rPr>
         <w:t>Inclusão de pedido de Produto na comanda.</w:t>
       </w:r>
@@ -3962,19 +3962,19 @@
     <w:p>
       <w:pPr>
         <w:pStyle w:val="Normal"/>
-        <w:shd w:fill="auto" w:val="clear"/>
+        <w:shd w:fill="FFFFFF" w:val="clear"/>
         <w:spacing w:lineRule="auto" w:line="360" w:before="0" w:after="0"/>
         <w:ind w:left="720" w:right="0" w:hanging="0"/>
         <w:jc w:val="both"/>
         <w:rPr>
           <w:color w:val="141823"/>
-          <w:shd w:fill="auto" w:val="clear"/>
-        </w:rPr>
-      </w:pPr>
-      <w:r>
-        <w:rPr>
-          <w:color w:val="141823"/>
-          <w:shd w:fill="auto" w:val="clear"/>
+          <w:shd w:fill="FFFFFF" w:val="clear"/>
+        </w:rPr>
+      </w:pPr>
+      <w:r>
+        <w:rPr>
+          <w:color w:val="141823"/>
+          <w:shd w:fill="FFFFFF" w:val="clear"/>
         </w:rPr>
         <w:t>O sistema deve efetuar a inclusão do pedido, incluindo a hora inicial no pedido.</w:t>
       </w:r>
@@ -3986,20 +3986,20 @@
           <w:ilvl w:val="0"/>
           <w:numId w:val="1"/>
         </w:numPr>
-        <w:shd w:fill="auto" w:val="clear"/>
+        <w:shd w:fill="FFFFFF" w:val="clear"/>
         <w:spacing w:lineRule="auto" w:line="360" w:before="0" w:after="0"/>
         <w:ind w:left="720" w:right="0" w:firstLine="360"/>
         <w:contextualSpacing/>
         <w:jc w:val="both"/>
         <w:rPr>
           <w:color w:val="141823"/>
-          <w:shd w:fill="auto" w:val="clear"/>
-        </w:rPr>
-      </w:pPr>
-      <w:r>
-        <w:rPr>
-          <w:color w:val="141823"/>
-          <w:shd w:fill="auto" w:val="clear"/>
+          <w:shd w:fill="FFFFFF" w:val="clear"/>
+        </w:rPr>
+      </w:pPr>
+      <w:r>
+        <w:rPr>
+          <w:color w:val="141823"/>
+          <w:shd w:fill="FFFFFF" w:val="clear"/>
         </w:rPr>
         <w:t>Entrega do pedido de Produto.</w:t>
       </w:r>
@@ -4007,19 +4007,19 @@
     <w:p>
       <w:pPr>
         <w:pStyle w:val="Normal"/>
-        <w:shd w:fill="auto" w:val="clear"/>
+        <w:shd w:fill="FFFFFF" w:val="clear"/>
         <w:spacing w:lineRule="auto" w:line="360" w:before="0" w:after="0"/>
         <w:ind w:left="720" w:right="0" w:hanging="0"/>
         <w:jc w:val="both"/>
         <w:rPr>
           <w:color w:val="141823"/>
-          <w:shd w:fill="auto" w:val="clear"/>
-        </w:rPr>
-      </w:pPr>
-      <w:r>
-        <w:rPr>
-          <w:color w:val="141823"/>
-          <w:shd w:fill="auto" w:val="clear"/>
+          <w:shd w:fill="FFFFFF" w:val="clear"/>
+        </w:rPr>
+      </w:pPr>
+      <w:r>
+        <w:rPr>
+          <w:color w:val="141823"/>
+          <w:shd w:fill="FFFFFF" w:val="clear"/>
         </w:rPr>
         <w:t>O sistema deve efetuar inclusão da hora final no pedido.</w:t>
       </w:r>
@@ -4031,20 +4031,20 @@
           <w:ilvl w:val="0"/>
           <w:numId w:val="1"/>
         </w:numPr>
-        <w:shd w:fill="auto" w:val="clear"/>
+        <w:shd w:fill="FFFFFF" w:val="clear"/>
         <w:spacing w:lineRule="auto" w:line="360" w:before="0" w:after="0"/>
         <w:ind w:left="720" w:right="0" w:firstLine="360"/>
         <w:contextualSpacing/>
         <w:jc w:val="both"/>
         <w:rPr>
           <w:color w:val="141823"/>
-          <w:shd w:fill="auto" w:val="clear"/>
-        </w:rPr>
-      </w:pPr>
-      <w:r>
-        <w:rPr>
-          <w:color w:val="141823"/>
-          <w:shd w:fill="auto" w:val="clear"/>
+          <w:shd w:fill="FFFFFF" w:val="clear"/>
+        </w:rPr>
+      </w:pPr>
+      <w:r>
+        <w:rPr>
+          <w:color w:val="141823"/>
+          <w:shd w:fill="FFFFFF" w:val="clear"/>
         </w:rPr>
         <w:t>Cancelamento de pedidos.</w:t>
       </w:r>
@@ -4052,19 +4052,19 @@
     <w:p>
       <w:pPr>
         <w:pStyle w:val="Normal"/>
-        <w:shd w:fill="auto" w:val="clear"/>
+        <w:shd w:fill="FFFFFF" w:val="clear"/>
         <w:spacing w:lineRule="auto" w:line="360" w:before="0" w:after="0"/>
         <w:ind w:left="720" w:right="0" w:hanging="0"/>
         <w:jc w:val="both"/>
         <w:rPr>
           <w:color w:val="141823"/>
-          <w:shd w:fill="auto" w:val="clear"/>
-        </w:rPr>
-      </w:pPr>
-      <w:r>
-        <w:rPr>
-          <w:color w:val="141823"/>
-          <w:shd w:fill="auto" w:val="clear"/>
+          <w:shd w:fill="FFFFFF" w:val="clear"/>
+        </w:rPr>
+      </w:pPr>
+      <w:r>
+        <w:rPr>
+          <w:color w:val="141823"/>
+          <w:shd w:fill="FFFFFF" w:val="clear"/>
         </w:rPr>
         <w:t>O sistema deve permitir o cancelamento de pedidos.</w:t>
       </w:r>
@@ -4076,20 +4076,20 @@
           <w:ilvl w:val="0"/>
           <w:numId w:val="1"/>
         </w:numPr>
-        <w:shd w:fill="auto" w:val="clear"/>
+        <w:shd w:fill="FFFFFF" w:val="clear"/>
         <w:spacing w:lineRule="auto" w:line="360" w:before="0" w:after="0"/>
         <w:ind w:left="720" w:right="0" w:firstLine="360"/>
         <w:contextualSpacing/>
         <w:jc w:val="both"/>
         <w:rPr>
           <w:color w:val="141823"/>
-          <w:shd w:fill="auto" w:val="clear"/>
-        </w:rPr>
-      </w:pPr>
-      <w:r>
-        <w:rPr>
-          <w:color w:val="141823"/>
-          <w:shd w:fill="auto" w:val="clear"/>
+          <w:shd w:fill="FFFFFF" w:val="clear"/>
+        </w:rPr>
+      </w:pPr>
+      <w:r>
+        <w:rPr>
+          <w:color w:val="141823"/>
+          <w:shd w:fill="FFFFFF" w:val="clear"/>
         </w:rPr>
         <w:t>Informações de pedido.</w:t>
       </w:r>
@@ -4097,19 +4097,19 @@
     <w:p>
       <w:pPr>
         <w:pStyle w:val="Normal"/>
-        <w:shd w:fill="auto" w:val="clear"/>
+        <w:shd w:fill="FFFFFF" w:val="clear"/>
         <w:spacing w:lineRule="auto" w:line="360" w:before="0" w:after="0"/>
         <w:ind w:left="720" w:right="0" w:hanging="0"/>
         <w:jc w:val="both"/>
         <w:rPr>
           <w:color w:val="141823"/>
-          <w:shd w:fill="auto" w:val="clear"/>
-        </w:rPr>
-      </w:pPr>
-      <w:r>
-        <w:rPr>
-          <w:color w:val="141823"/>
-          <w:shd w:fill="auto" w:val="clear"/>
+          <w:shd w:fill="FFFFFF" w:val="clear"/>
+        </w:rPr>
+      </w:pPr>
+      <w:r>
+        <w:rPr>
+          <w:color w:val="141823"/>
+          <w:shd w:fill="FFFFFF" w:val="clear"/>
         </w:rPr>
         <w:t>O sistema deve permitir a consulta das informações dos pedidos.</w:t>
       </w:r>
@@ -4121,20 +4121,20 @@
           <w:ilvl w:val="0"/>
           <w:numId w:val="1"/>
         </w:numPr>
-        <w:shd w:fill="auto" w:val="clear"/>
+        <w:shd w:fill="FFFFFF" w:val="clear"/>
         <w:spacing w:lineRule="auto" w:line="360" w:before="0" w:after="0"/>
         <w:ind w:left="720" w:right="0" w:firstLine="360"/>
         <w:contextualSpacing/>
         <w:jc w:val="both"/>
         <w:rPr>
           <w:color w:val="141823"/>
-          <w:shd w:fill="auto" w:val="clear"/>
-        </w:rPr>
-      </w:pPr>
-      <w:r>
-        <w:rPr>
-          <w:color w:val="141823"/>
-          <w:shd w:fill="auto" w:val="clear"/>
+          <w:shd w:fill="FFFFFF" w:val="clear"/>
+        </w:rPr>
+      </w:pPr>
+      <w:r>
+        <w:rPr>
+          <w:color w:val="141823"/>
+          <w:shd w:fill="FFFFFF" w:val="clear"/>
         </w:rPr>
         <w:t>Opções de pagamento.</w:t>
       </w:r>
@@ -4142,19 +4142,19 @@
     <w:p>
       <w:pPr>
         <w:pStyle w:val="Normal"/>
-        <w:shd w:fill="auto" w:val="clear"/>
+        <w:shd w:fill="FFFFFF" w:val="clear"/>
         <w:spacing w:lineRule="auto" w:line="360" w:before="0" w:after="0"/>
         <w:ind w:left="720" w:right="0" w:hanging="0"/>
         <w:jc w:val="both"/>
         <w:rPr>
           <w:color w:val="141823"/>
-          <w:shd w:fill="auto" w:val="clear"/>
-        </w:rPr>
-      </w:pPr>
-      <w:r>
-        <w:rPr>
-          <w:color w:val="141823"/>
-          <w:shd w:fill="auto" w:val="clear"/>
+          <w:shd w:fill="FFFFFF" w:val="clear"/>
+        </w:rPr>
+      </w:pPr>
+      <w:r>
+        <w:rPr>
+          <w:color w:val="141823"/>
+          <w:shd w:fill="FFFFFF" w:val="clear"/>
         </w:rPr>
         <w:t>O sistema deverá informar sobre as opções de pagamento aceitas.</w:t>
       </w:r>
@@ -4162,34 +4162,34 @@
     <w:p>
       <w:pPr>
         <w:pStyle w:val="Normal"/>
-        <w:shd w:fill="auto" w:val="clear"/>
+        <w:shd w:fill="FFFFFF" w:val="clear"/>
         <w:spacing w:lineRule="auto" w:line="360" w:before="0" w:after="0"/>
         <w:ind w:left="0" w:right="0" w:hanging="0"/>
         <w:jc w:val="both"/>
         <w:rPr>
-          <w:shd w:fill="auto" w:val="clear"/>
-        </w:rPr>
-      </w:pPr>
-      <w:r>
-        <w:rPr>
-          <w:shd w:fill="auto" w:val="clear"/>
-        </w:rPr>
-      </w:r>
-    </w:p>
-    <w:p>
-      <w:pPr>
-        <w:pStyle w:val="Normal"/>
-        <w:shd w:fill="auto" w:val="clear"/>
+          <w:shd w:fill="FFFFFF" w:val="clear"/>
+        </w:rPr>
+      </w:pPr>
+      <w:r>
+        <w:rPr>
+          <w:shd w:fill="FFFFFF" w:val="clear"/>
+        </w:rPr>
+      </w:r>
+    </w:p>
+    <w:p>
+      <w:pPr>
+        <w:pStyle w:val="Normal"/>
+        <w:shd w:fill="FFFFFF" w:val="clear"/>
         <w:spacing w:lineRule="auto" w:line="360" w:before="0" w:after="0"/>
         <w:ind w:left="0" w:right="0" w:hanging="0"/>
         <w:jc w:val="both"/>
         <w:rPr>
-          <w:shd w:fill="auto" w:val="clear"/>
-        </w:rPr>
-      </w:pPr>
-      <w:r>
-        <w:rPr>
-          <w:shd w:fill="auto" w:val="clear"/>
+          <w:shd w:fill="FFFFFF" w:val="clear"/>
+        </w:rPr>
+      </w:pPr>
+      <w:r>
+        <w:rPr>
+          <w:shd w:fill="FFFFFF" w:val="clear"/>
         </w:rPr>
       </w:r>
     </w:p>
@@ -4200,20 +4200,20 @@
           <w:ilvl w:val="0"/>
           <w:numId w:val="1"/>
         </w:numPr>
-        <w:shd w:fill="auto" w:val="clear"/>
+        <w:shd w:fill="FFFFFF" w:val="clear"/>
         <w:spacing w:lineRule="auto" w:line="360" w:before="0" w:after="0"/>
         <w:ind w:left="720" w:right="0" w:firstLine="360"/>
         <w:contextualSpacing/>
         <w:jc w:val="both"/>
         <w:rPr>
           <w:color w:val="141823"/>
-          <w:shd w:fill="auto" w:val="clear"/>
-        </w:rPr>
-      </w:pPr>
-      <w:r>
-        <w:rPr>
-          <w:color w:val="141823"/>
-          <w:shd w:fill="auto" w:val="clear"/>
+          <w:shd w:fill="FFFFFF" w:val="clear"/>
+        </w:rPr>
+      </w:pPr>
+      <w:r>
+        <w:rPr>
+          <w:color w:val="141823"/>
+          <w:shd w:fill="FFFFFF" w:val="clear"/>
         </w:rPr>
         <w:t>Inclusão de produto.</w:t>
       </w:r>
@@ -4221,19 +4221,19 @@
     <w:p>
       <w:pPr>
         <w:pStyle w:val="Normal"/>
-        <w:shd w:fill="auto" w:val="clear"/>
+        <w:shd w:fill="FFFFFF" w:val="clear"/>
         <w:spacing w:lineRule="auto" w:line="360" w:before="0" w:after="0"/>
         <w:ind w:left="720" w:right="0" w:hanging="0"/>
         <w:jc w:val="both"/>
         <w:rPr>
           <w:color w:val="141823"/>
-          <w:shd w:fill="auto" w:val="clear"/>
-        </w:rPr>
-      </w:pPr>
-      <w:r>
-        <w:rPr>
-          <w:color w:val="141823"/>
-          <w:shd w:fill="auto" w:val="clear"/>
+          <w:shd w:fill="FFFFFF" w:val="clear"/>
+        </w:rPr>
+      </w:pPr>
+      <w:r>
+        <w:rPr>
+          <w:color w:val="141823"/>
+          <w:shd w:fill="FFFFFF" w:val="clear"/>
         </w:rPr>
         <w:t>O sistema deve efetuar o cadastro do produto.</w:t>
       </w:r>
@@ -4245,20 +4245,20 @@
           <w:ilvl w:val="0"/>
           <w:numId w:val="1"/>
         </w:numPr>
-        <w:shd w:fill="auto" w:val="clear"/>
+        <w:shd w:fill="FFFFFF" w:val="clear"/>
         <w:spacing w:lineRule="auto" w:line="360" w:before="0" w:after="0"/>
         <w:ind w:left="720" w:right="0" w:firstLine="360"/>
         <w:contextualSpacing/>
         <w:jc w:val="both"/>
         <w:rPr>
           <w:color w:val="141823"/>
-          <w:shd w:fill="auto" w:val="clear"/>
-        </w:rPr>
-      </w:pPr>
-      <w:r>
-        <w:rPr>
-          <w:color w:val="141823"/>
-          <w:shd w:fill="auto" w:val="clear"/>
+          <w:shd w:fill="FFFFFF" w:val="clear"/>
+        </w:rPr>
+      </w:pPr>
+      <w:r>
+        <w:rPr>
+          <w:color w:val="141823"/>
+          <w:shd w:fill="FFFFFF" w:val="clear"/>
         </w:rPr>
         <w:t>Alteração de produto.</w:t>
       </w:r>
@@ -4266,19 +4266,19 @@
     <w:p>
       <w:pPr>
         <w:pStyle w:val="Normal"/>
-        <w:shd w:fill="auto" w:val="clear"/>
+        <w:shd w:fill="FFFFFF" w:val="clear"/>
         <w:spacing w:lineRule="auto" w:line="360" w:before="0" w:after="0"/>
         <w:ind w:left="720" w:right="0" w:hanging="0"/>
         <w:jc w:val="both"/>
         <w:rPr>
           <w:color w:val="141823"/>
-          <w:shd w:fill="auto" w:val="clear"/>
-        </w:rPr>
-      </w:pPr>
-      <w:r>
-        <w:rPr>
-          <w:color w:val="141823"/>
-          <w:shd w:fill="auto" w:val="clear"/>
+          <w:shd w:fill="FFFFFF" w:val="clear"/>
+        </w:rPr>
+      </w:pPr>
+      <w:r>
+        <w:rPr>
+          <w:color w:val="141823"/>
+          <w:shd w:fill="FFFFFF" w:val="clear"/>
         </w:rPr>
         <w:t>O sistema deve efetuar a alteração do produto.</w:t>
       </w:r>
@@ -4290,20 +4290,20 @@
           <w:ilvl w:val="0"/>
           <w:numId w:val="1"/>
         </w:numPr>
-        <w:shd w:fill="auto" w:val="clear"/>
+        <w:shd w:fill="FFFFFF" w:val="clear"/>
         <w:spacing w:lineRule="auto" w:line="360" w:before="0" w:after="0"/>
         <w:ind w:left="720" w:right="0" w:firstLine="360"/>
         <w:contextualSpacing/>
         <w:jc w:val="both"/>
         <w:rPr>
           <w:color w:val="141823"/>
-          <w:shd w:fill="auto" w:val="clear"/>
-        </w:rPr>
-      </w:pPr>
-      <w:r>
-        <w:rPr>
-          <w:color w:val="141823"/>
-          <w:shd w:fill="auto" w:val="clear"/>
+          <w:shd w:fill="FFFFFF" w:val="clear"/>
+        </w:rPr>
+      </w:pPr>
+      <w:r>
+        <w:rPr>
+          <w:color w:val="141823"/>
+          <w:shd w:fill="FFFFFF" w:val="clear"/>
         </w:rPr>
         <w:t>Exclusão de produto.</w:t>
       </w:r>
@@ -4311,19 +4311,19 @@
     <w:p>
       <w:pPr>
         <w:pStyle w:val="Normal"/>
-        <w:shd w:fill="auto" w:val="clear"/>
+        <w:shd w:fill="FFFFFF" w:val="clear"/>
         <w:spacing w:lineRule="auto" w:line="360" w:before="0" w:after="0"/>
         <w:ind w:left="720" w:right="0" w:hanging="0"/>
         <w:jc w:val="both"/>
         <w:rPr>
           <w:color w:val="141823"/>
-          <w:shd w:fill="auto" w:val="clear"/>
-        </w:rPr>
-      </w:pPr>
-      <w:r>
-        <w:rPr>
-          <w:color w:val="141823"/>
-          <w:shd w:fill="auto" w:val="clear"/>
+          <w:shd w:fill="FFFFFF" w:val="clear"/>
+        </w:rPr>
+      </w:pPr>
+      <w:r>
+        <w:rPr>
+          <w:color w:val="141823"/>
+          <w:shd w:fill="FFFFFF" w:val="clear"/>
         </w:rPr>
         <w:t>O sistema deve efetuar a exclusão do produto.</w:t>
       </w:r>
@@ -4335,20 +4335,20 @@
           <w:ilvl w:val="0"/>
           <w:numId w:val="1"/>
         </w:numPr>
-        <w:shd w:fill="auto" w:val="clear"/>
+        <w:shd w:fill="FFFFFF" w:val="clear"/>
         <w:spacing w:lineRule="auto" w:line="360" w:before="0" w:after="0"/>
         <w:ind w:left="720" w:right="0" w:firstLine="360"/>
         <w:contextualSpacing/>
         <w:jc w:val="both"/>
         <w:rPr>
           <w:color w:val="141823"/>
-          <w:shd w:fill="auto" w:val="clear"/>
-        </w:rPr>
-      </w:pPr>
-      <w:r>
-        <w:rPr>
-          <w:color w:val="141823"/>
-          <w:shd w:fill="auto" w:val="clear"/>
+          <w:shd w:fill="FFFFFF" w:val="clear"/>
+        </w:rPr>
+      </w:pPr>
+      <w:r>
+        <w:rPr>
+          <w:color w:val="141823"/>
+          <w:shd w:fill="FFFFFF" w:val="clear"/>
         </w:rPr>
         <w:t>Consulta de produto.</w:t>
       </w:r>
@@ -4356,19 +4356,19 @@
     <w:p>
       <w:pPr>
         <w:pStyle w:val="Normal"/>
-        <w:shd w:fill="auto" w:val="clear"/>
+        <w:shd w:fill="FFFFFF" w:val="clear"/>
         <w:spacing w:lineRule="auto" w:line="360" w:before="0" w:after="0"/>
         <w:ind w:left="720" w:right="0" w:hanging="0"/>
         <w:jc w:val="both"/>
         <w:rPr>
           <w:color w:val="141823"/>
-          <w:shd w:fill="auto" w:val="clear"/>
-        </w:rPr>
-      </w:pPr>
-      <w:r>
-        <w:rPr>
-          <w:color w:val="141823"/>
-          <w:shd w:fill="auto" w:val="clear"/>
+          <w:shd w:fill="FFFFFF" w:val="clear"/>
+        </w:rPr>
+      </w:pPr>
+      <w:r>
+        <w:rPr>
+          <w:color w:val="141823"/>
+          <w:shd w:fill="FFFFFF" w:val="clear"/>
         </w:rPr>
         <w:t>O sistema deve efetuar a consulta de informações do produto.</w:t>
       </w:r>
@@ -4380,42 +4380,63 @@
           <w:ilvl w:val="0"/>
           <w:numId w:val="1"/>
         </w:numPr>
-        <w:shd w:fill="auto" w:val="clear"/>
+        <w:shd w:fill="FFFFFF" w:val="clear"/>
         <w:spacing w:lineRule="auto" w:line="360" w:before="0" w:after="0"/>
         <w:ind w:left="720" w:right="0" w:firstLine="360"/>
         <w:contextualSpacing/>
         <w:jc w:val="both"/>
         <w:rPr>
           <w:color w:val="141823"/>
-          <w:shd w:fill="auto" w:val="clear"/>
-        </w:rPr>
-      </w:pPr>
-      <w:r>
-        <w:rPr>
-          <w:color w:val="141823"/>
-          <w:shd w:fill="auto" w:val="clear"/>
-        </w:rPr>
-        <w:t>Geração da lista de produtos.</w:t>
-      </w:r>
-    </w:p>
-    <w:p>
-      <w:pPr>
-        <w:pStyle w:val="Normal"/>
-        <w:shd w:fill="auto" w:val="clear"/>
+          <w:shd w:fill="FFFFFF" w:val="clear"/>
+        </w:rPr>
+      </w:pPr>
+      <w:r>
+        <w:rPr>
+          <w:color w:val="141823"/>
+          <w:shd w:fill="FFFFFF" w:val="clear"/>
+        </w:rPr>
+        <w:t>Geração de Lista de Itens por Produto</w:t>
+      </w:r>
+      <w:r>
+        <w:rPr>
+          <w:color w:val="141823"/>
+          <w:shd w:fill="FFFFFF" w:val="clear"/>
+        </w:rPr>
+        <w:t>.</w:t>
+      </w:r>
+    </w:p>
+    <w:p>
+      <w:pPr>
+        <w:pStyle w:val="Normal"/>
+        <w:shd w:fill="FFFFFF" w:val="clear"/>
         <w:spacing w:lineRule="auto" w:line="360" w:before="0" w:after="0"/>
         <w:ind w:left="720" w:right="0" w:hanging="0"/>
         <w:jc w:val="both"/>
         <w:rPr>
           <w:color w:val="141823"/>
-          <w:shd w:fill="auto" w:val="clear"/>
-        </w:rPr>
-      </w:pPr>
-      <w:r>
-        <w:rPr>
-          <w:color w:val="141823"/>
-          <w:shd w:fill="auto" w:val="clear"/>
-        </w:rPr>
-        <w:t>O sistema deve efetuar a geração da lista de produtos.</w:t>
+          <w:shd w:fill="FFFFFF" w:val="clear"/>
+        </w:rPr>
+      </w:pPr>
+      <w:r>
+        <w:rPr>
+          <w:color w:val="141823"/>
+          <w:shd w:fill="FFFFFF" w:val="clear"/>
+        </w:rPr>
+        <w:t xml:space="preserve">O sistema deve efetuar a geração da lista </w:t>
+      </w:r>
+      <w:r>
+        <w:rPr>
+          <w:color w:val="141823"/>
+          <w:shd w:fill="FFFFFF" w:val="clear"/>
+        </w:rPr>
+        <w:t>de itens que compoem um</w:t>
+      </w:r>
+      <w:r>
+        <w:rPr>
+          <w:color w:val="141823"/>
+          <w:shd w:fill="FFFFFF" w:val="clear"/>
+        </w:rPr>
+        <w:t xml:space="preserve"> produto.</w:t>
       </w:r>
     </w:p>
     <w:p>
@@ -4425,20 +4446,20 @@
           <w:ilvl w:val="0"/>
           <w:numId w:val="1"/>
         </w:numPr>
-        <w:shd w:fill="auto" w:val="clear"/>
+        <w:shd w:fill="FFFFFF" w:val="clear"/>
         <w:spacing w:lineRule="auto" w:line="360" w:before="0" w:after="0"/>
         <w:ind w:left="720" w:right="0" w:firstLine="360"/>
         <w:contextualSpacing/>
         <w:jc w:val="both"/>
         <w:rPr>
           <w:color w:val="141823"/>
-          <w:shd w:fill="auto" w:val="clear"/>
-        </w:rPr>
-      </w:pPr>
-      <w:r>
-        <w:rPr>
-          <w:color w:val="141823"/>
-          <w:shd w:fill="auto" w:val="clear"/>
+          <w:shd w:fill="FFFFFF" w:val="clear"/>
+        </w:rPr>
+      </w:pPr>
+      <w:r>
+        <w:rPr>
+          <w:color w:val="141823"/>
+          <w:shd w:fill="FFFFFF" w:val="clear"/>
         </w:rPr>
         <w:t>Validação do produto a partir dos itens.</w:t>
       </w:r>
@@ -4446,19 +4467,19 @@
     <w:p>
       <w:pPr>
         <w:pStyle w:val="Normal"/>
-        <w:shd w:fill="auto" w:val="clear"/>
+        <w:shd w:fill="FFFFFF" w:val="clear"/>
         <w:spacing w:lineRule="auto" w:line="360" w:before="0" w:after="0"/>
         <w:ind w:left="720" w:right="0" w:hanging="0"/>
         <w:jc w:val="both"/>
         <w:rPr>
           <w:color w:val="141823"/>
-          <w:shd w:fill="auto" w:val="clear"/>
-        </w:rPr>
-      </w:pPr>
-      <w:r>
-        <w:rPr>
-          <w:color w:val="141823"/>
-          <w:shd w:fill="auto" w:val="clear"/>
+          <w:shd w:fill="FFFFFF" w:val="clear"/>
+        </w:rPr>
+      </w:pPr>
+      <w:r>
+        <w:rPr>
+          <w:color w:val="141823"/>
+          <w:shd w:fill="FFFFFF" w:val="clear"/>
         </w:rPr>
         <w:t>O sistema deve efetuar verificação da possibilidade de produção do produto a partir dos itens.</w:t>
       </w:r>
@@ -4466,32 +4487,32 @@
     <w:p>
       <w:pPr>
         <w:pStyle w:val="Normal"/>
-        <w:shd w:fill="auto" w:val="clear"/>
-        <w:spacing w:lineRule="auto" w:line="360" w:before="0" w:after="0"/>
-        <w:jc w:val="both"/>
-        <w:rPr>
-          <w:shd w:fill="auto" w:val="clear"/>
-        </w:rPr>
-      </w:pPr>
-      <w:r>
-        <w:rPr>
-          <w:shd w:fill="auto" w:val="clear"/>
-        </w:rPr>
-      </w:r>
-    </w:p>
-    <w:p>
-      <w:pPr>
-        <w:pStyle w:val="Normal"/>
-        <w:shd w:fill="auto" w:val="clear"/>
-        <w:spacing w:lineRule="auto" w:line="360" w:before="0" w:after="0"/>
-        <w:jc w:val="both"/>
-        <w:rPr>
-          <w:shd w:fill="auto" w:val="clear"/>
-        </w:rPr>
-      </w:pPr>
-      <w:r>
-        <w:rPr>
-          <w:shd w:fill="auto" w:val="clear"/>
+        <w:shd w:fill="FFFFFF" w:val="clear"/>
+        <w:spacing w:lineRule="auto" w:line="360" w:before="0" w:after="0"/>
+        <w:jc w:val="both"/>
+        <w:rPr>
+          <w:shd w:fill="FFFFFF" w:val="clear"/>
+        </w:rPr>
+      </w:pPr>
+      <w:r>
+        <w:rPr>
+          <w:shd w:fill="FFFFFF" w:val="clear"/>
+        </w:rPr>
+      </w:r>
+    </w:p>
+    <w:p>
+      <w:pPr>
+        <w:pStyle w:val="Normal"/>
+        <w:shd w:fill="FFFFFF" w:val="clear"/>
+        <w:spacing w:lineRule="auto" w:line="360" w:before="0" w:after="0"/>
+        <w:jc w:val="both"/>
+        <w:rPr>
+          <w:shd w:fill="FFFFFF" w:val="clear"/>
+        </w:rPr>
+      </w:pPr>
+      <w:r>
+        <w:rPr>
+          <w:shd w:fill="FFFFFF" w:val="clear"/>
         </w:rPr>
       </w:r>
     </w:p>
@@ -4502,20 +4523,20 @@
           <w:ilvl w:val="0"/>
           <w:numId w:val="1"/>
         </w:numPr>
-        <w:shd w:fill="auto" w:val="clear"/>
+        <w:shd w:fill="FFFFFF" w:val="clear"/>
         <w:spacing w:lineRule="auto" w:line="360" w:before="0" w:after="0"/>
         <w:ind w:left="720" w:right="0" w:firstLine="360"/>
         <w:contextualSpacing/>
         <w:jc w:val="both"/>
         <w:rPr>
           <w:color w:val="141823"/>
-          <w:shd w:fill="auto" w:val="clear"/>
-        </w:rPr>
-      </w:pPr>
-      <w:r>
-        <w:rPr>
-          <w:color w:val="141823"/>
-          <w:shd w:fill="auto" w:val="clear"/>
+          <w:shd w:fill="FFFFFF" w:val="clear"/>
+        </w:rPr>
+      </w:pPr>
+      <w:r>
+        <w:rPr>
+          <w:color w:val="141823"/>
+          <w:shd w:fill="FFFFFF" w:val="clear"/>
         </w:rPr>
         <w:t>Inclusão de Funcionários.</w:t>
       </w:r>
@@ -4523,19 +4544,19 @@
     <w:p>
       <w:pPr>
         <w:pStyle w:val="Normal"/>
-        <w:shd w:fill="auto" w:val="clear"/>
+        <w:shd w:fill="FFFFFF" w:val="clear"/>
         <w:spacing w:lineRule="auto" w:line="360" w:before="0" w:after="0"/>
         <w:ind w:left="720" w:right="0" w:hanging="0"/>
         <w:jc w:val="both"/>
         <w:rPr>
           <w:color w:val="141823"/>
-          <w:shd w:fill="auto" w:val="clear"/>
-        </w:rPr>
-      </w:pPr>
-      <w:r>
-        <w:rPr>
-          <w:color w:val="141823"/>
-          <w:shd w:fill="auto" w:val="clear"/>
+          <w:shd w:fill="FFFFFF" w:val="clear"/>
+        </w:rPr>
+      </w:pPr>
+      <w:r>
+        <w:rPr>
+          <w:color w:val="141823"/>
+          <w:shd w:fill="FFFFFF" w:val="clear"/>
         </w:rPr>
         <w:t>O sistema deve efetuar o cadastro do funcionário.</w:t>
       </w:r>
@@ -4547,20 +4568,20 @@
           <w:ilvl w:val="0"/>
           <w:numId w:val="1"/>
         </w:numPr>
-        <w:shd w:fill="auto" w:val="clear"/>
+        <w:shd w:fill="FFFFFF" w:val="clear"/>
         <w:spacing w:lineRule="auto" w:line="360" w:before="0" w:after="0"/>
         <w:ind w:left="720" w:right="0" w:firstLine="360"/>
         <w:contextualSpacing/>
         <w:jc w:val="both"/>
         <w:rPr>
           <w:color w:val="141823"/>
-          <w:shd w:fill="auto" w:val="clear"/>
-        </w:rPr>
-      </w:pPr>
-      <w:r>
-        <w:rPr>
-          <w:color w:val="141823"/>
-          <w:shd w:fill="auto" w:val="clear"/>
+          <w:shd w:fill="FFFFFF" w:val="clear"/>
+        </w:rPr>
+      </w:pPr>
+      <w:r>
+        <w:rPr>
+          <w:color w:val="141823"/>
+          <w:shd w:fill="FFFFFF" w:val="clear"/>
         </w:rPr>
         <w:t>Alteração de Funcionários.</w:t>
       </w:r>
@@ -4568,19 +4589,19 @@
     <w:p>
       <w:pPr>
         <w:pStyle w:val="Normal"/>
-        <w:shd w:fill="auto" w:val="clear"/>
+        <w:shd w:fill="FFFFFF" w:val="clear"/>
         <w:spacing w:lineRule="auto" w:line="360" w:before="0" w:after="0"/>
         <w:ind w:left="720" w:right="0" w:hanging="0"/>
         <w:jc w:val="both"/>
         <w:rPr>
           <w:color w:val="141823"/>
-          <w:shd w:fill="auto" w:val="clear"/>
-        </w:rPr>
-      </w:pPr>
-      <w:r>
-        <w:rPr>
-          <w:color w:val="141823"/>
-          <w:shd w:fill="auto" w:val="clear"/>
+          <w:shd w:fill="FFFFFF" w:val="clear"/>
+        </w:rPr>
+      </w:pPr>
+      <w:r>
+        <w:rPr>
+          <w:color w:val="141823"/>
+          <w:shd w:fill="FFFFFF" w:val="clear"/>
         </w:rPr>
         <w:t>O sistema deve efetuar a alteração do funcionário.</w:t>
       </w:r>
@@ -4592,20 +4613,20 @@
           <w:ilvl w:val="0"/>
           <w:numId w:val="1"/>
         </w:numPr>
-        <w:shd w:fill="auto" w:val="clear"/>
+        <w:shd w:fill="FFFFFF" w:val="clear"/>
         <w:spacing w:lineRule="auto" w:line="360" w:before="0" w:after="0"/>
         <w:ind w:left="720" w:right="0" w:firstLine="360"/>
         <w:contextualSpacing/>
         <w:jc w:val="both"/>
         <w:rPr>
           <w:color w:val="141823"/>
-          <w:shd w:fill="auto" w:val="clear"/>
-        </w:rPr>
-      </w:pPr>
-      <w:r>
-        <w:rPr>
-          <w:color w:val="141823"/>
-          <w:shd w:fill="auto" w:val="clear"/>
+          <w:shd w:fill="FFFFFF" w:val="clear"/>
+        </w:rPr>
+      </w:pPr>
+      <w:r>
+        <w:rPr>
+          <w:color w:val="141823"/>
+          <w:shd w:fill="FFFFFF" w:val="clear"/>
         </w:rPr>
         <w:t>Demissão de Funcionários.</w:t>
       </w:r>
@@ -4613,19 +4634,19 @@
     <w:p>
       <w:pPr>
         <w:pStyle w:val="Normal"/>
-        <w:shd w:fill="auto" w:val="clear"/>
+        <w:shd w:fill="FFFFFF" w:val="clear"/>
         <w:spacing w:lineRule="auto" w:line="360" w:before="0" w:after="0"/>
         <w:ind w:left="720" w:right="0" w:hanging="0"/>
         <w:jc w:val="both"/>
         <w:rPr>
           <w:color w:val="141823"/>
-          <w:shd w:fill="auto" w:val="clear"/>
-        </w:rPr>
-      </w:pPr>
-      <w:r>
-        <w:rPr>
-          <w:color w:val="141823"/>
-          <w:shd w:fill="auto" w:val="clear"/>
+          <w:shd w:fill="FFFFFF" w:val="clear"/>
+        </w:rPr>
+      </w:pPr>
+      <w:r>
+        <w:rPr>
+          <w:color w:val="141823"/>
+          <w:shd w:fill="FFFFFF" w:val="clear"/>
         </w:rPr>
         <w:t>O sistema deve efetuar a demissão do funcionário.</w:t>
       </w:r>
@@ -4637,20 +4658,20 @@
           <w:ilvl w:val="0"/>
           <w:numId w:val="1"/>
         </w:numPr>
-        <w:shd w:fill="auto" w:val="clear"/>
+        <w:shd w:fill="FFFFFF" w:val="clear"/>
         <w:spacing w:lineRule="auto" w:line="360" w:before="0" w:after="0"/>
         <w:ind w:left="720" w:right="0" w:firstLine="360"/>
         <w:contextualSpacing/>
         <w:jc w:val="both"/>
         <w:rPr>
           <w:color w:val="141823"/>
-          <w:shd w:fill="auto" w:val="clear"/>
-        </w:rPr>
-      </w:pPr>
-      <w:r>
-        <w:rPr>
-          <w:color w:val="141823"/>
-          <w:shd w:fill="auto" w:val="clear"/>
+          <w:shd w:fill="FFFFFF" w:val="clear"/>
+        </w:rPr>
+      </w:pPr>
+      <w:r>
+        <w:rPr>
+          <w:color w:val="141823"/>
+          <w:shd w:fill="FFFFFF" w:val="clear"/>
         </w:rPr>
         <w:t>Consulta de Funcionários.</w:t>
       </w:r>
@@ -4658,19 +4679,19 @@
     <w:p>
       <w:pPr>
         <w:pStyle w:val="Normal"/>
-        <w:shd w:fill="auto" w:val="clear"/>
+        <w:shd w:fill="FFFFFF" w:val="clear"/>
         <w:spacing w:lineRule="auto" w:line="360" w:before="0" w:after="0"/>
         <w:ind w:left="720" w:right="0" w:hanging="0"/>
         <w:jc w:val="both"/>
         <w:rPr>
           <w:color w:val="141823"/>
-          <w:shd w:fill="auto" w:val="clear"/>
-        </w:rPr>
-      </w:pPr>
-      <w:r>
-        <w:rPr>
-          <w:color w:val="141823"/>
-          <w:shd w:fill="auto" w:val="clear"/>
+          <w:shd w:fill="FFFFFF" w:val="clear"/>
+        </w:rPr>
+      </w:pPr>
+      <w:r>
+        <w:rPr>
+          <w:color w:val="141823"/>
+          <w:shd w:fill="FFFFFF" w:val="clear"/>
         </w:rPr>
         <w:t>O sistema deve efetuar consulta de funcionário.</w:t>
       </w:r>
@@ -4682,20 +4703,20 @@
           <w:ilvl w:val="0"/>
           <w:numId w:val="1"/>
         </w:numPr>
-        <w:shd w:fill="auto" w:val="clear"/>
+        <w:shd w:fill="FFFFFF" w:val="clear"/>
         <w:spacing w:lineRule="auto" w:line="360" w:before="0" w:after="0"/>
         <w:ind w:left="720" w:right="0" w:firstLine="360"/>
         <w:contextualSpacing/>
         <w:jc w:val="both"/>
         <w:rPr>
           <w:color w:val="141823"/>
-          <w:shd w:fill="auto" w:val="clear"/>
-        </w:rPr>
-      </w:pPr>
-      <w:r>
-        <w:rPr>
-          <w:color w:val="141823"/>
-          <w:shd w:fill="auto" w:val="clear"/>
+          <w:shd w:fill="FFFFFF" w:val="clear"/>
+        </w:rPr>
+      </w:pPr>
+      <w:r>
+        <w:rPr>
+          <w:color w:val="141823"/>
+          <w:shd w:fill="FFFFFF" w:val="clear"/>
         </w:rPr>
         <w:t>Listagem de Funcionários</w:t>
       </w:r>
@@ -4703,19 +4724,19 @@
     <w:p>
       <w:pPr>
         <w:pStyle w:val="Normal"/>
-        <w:shd w:fill="auto" w:val="clear"/>
+        <w:shd w:fill="FFFFFF" w:val="clear"/>
         <w:spacing w:lineRule="auto" w:line="360" w:before="0" w:after="0"/>
         <w:ind w:left="720" w:right="0" w:hanging="0"/>
         <w:jc w:val="both"/>
         <w:rPr>
           <w:color w:val="141823"/>
-          <w:shd w:fill="auto" w:val="clear"/>
-        </w:rPr>
-      </w:pPr>
-      <w:r>
-        <w:rPr>
-          <w:color w:val="141823"/>
-          <w:shd w:fill="auto" w:val="clear"/>
+          <w:shd w:fill="FFFFFF" w:val="clear"/>
+        </w:rPr>
+      </w:pPr>
+      <w:r>
+        <w:rPr>
+          <w:color w:val="141823"/>
+          <w:shd w:fill="FFFFFF" w:val="clear"/>
         </w:rPr>
         <w:t>O sistema deve efetuar listagem dos dados do funcionário.</w:t>
       </w:r>
@@ -4723,32 +4744,32 @@
     <w:p>
       <w:pPr>
         <w:pStyle w:val="Normal"/>
-        <w:shd w:fill="auto" w:val="clear"/>
-        <w:spacing w:lineRule="auto" w:line="360" w:before="0" w:after="0"/>
-        <w:jc w:val="both"/>
-        <w:rPr>
-          <w:shd w:fill="auto" w:val="clear"/>
-        </w:rPr>
-      </w:pPr>
-      <w:r>
-        <w:rPr>
-          <w:shd w:fill="auto" w:val="clear"/>
-        </w:rPr>
-      </w:r>
-    </w:p>
-    <w:p>
-      <w:pPr>
-        <w:pStyle w:val="Normal"/>
-        <w:shd w:fill="auto" w:val="clear"/>
-        <w:spacing w:lineRule="auto" w:line="360" w:before="0" w:after="0"/>
-        <w:jc w:val="both"/>
-        <w:rPr>
-          <w:shd w:fill="auto" w:val="clear"/>
-        </w:rPr>
-      </w:pPr>
-      <w:r>
-        <w:rPr>
-          <w:shd w:fill="auto" w:val="clear"/>
+        <w:shd w:fill="FFFFFF" w:val="clear"/>
+        <w:spacing w:lineRule="auto" w:line="360" w:before="0" w:after="0"/>
+        <w:jc w:val="both"/>
+        <w:rPr>
+          <w:shd w:fill="FFFFFF" w:val="clear"/>
+        </w:rPr>
+      </w:pPr>
+      <w:r>
+        <w:rPr>
+          <w:shd w:fill="FFFFFF" w:val="clear"/>
+        </w:rPr>
+      </w:r>
+    </w:p>
+    <w:p>
+      <w:pPr>
+        <w:pStyle w:val="Normal"/>
+        <w:shd w:fill="FFFFFF" w:val="clear"/>
+        <w:spacing w:lineRule="auto" w:line="360" w:before="0" w:after="0"/>
+        <w:jc w:val="both"/>
+        <w:rPr>
+          <w:shd w:fill="FFFFFF" w:val="clear"/>
+        </w:rPr>
+      </w:pPr>
+      <w:r>
+        <w:rPr>
+          <w:shd w:fill="FFFFFF" w:val="clear"/>
         </w:rPr>
       </w:r>
     </w:p>
@@ -4759,20 +4780,20 @@
           <w:ilvl w:val="0"/>
           <w:numId w:val="1"/>
         </w:numPr>
-        <w:shd w:fill="auto" w:val="clear"/>
+        <w:shd w:fill="FFFFFF" w:val="clear"/>
         <w:spacing w:lineRule="auto" w:line="360" w:before="0" w:after="0"/>
         <w:ind w:left="720" w:right="0" w:firstLine="360"/>
         <w:contextualSpacing/>
         <w:jc w:val="both"/>
         <w:rPr>
           <w:color w:val="141823"/>
-          <w:shd w:fill="auto" w:val="clear"/>
-        </w:rPr>
-      </w:pPr>
-      <w:r>
-        <w:rPr>
-          <w:color w:val="141823"/>
-          <w:shd w:fill="auto" w:val="clear"/>
+          <w:shd w:fill="FFFFFF" w:val="clear"/>
+        </w:rPr>
+      </w:pPr>
+      <w:r>
+        <w:rPr>
+          <w:color w:val="141823"/>
+          <w:shd w:fill="FFFFFF" w:val="clear"/>
         </w:rPr>
         <w:t>Geração de relatórios das comandas encerradas.</w:t>
       </w:r>
@@ -4780,19 +4801,19 @@
     <w:p>
       <w:pPr>
         <w:pStyle w:val="Normal"/>
-        <w:shd w:fill="auto" w:val="clear"/>
+        <w:shd w:fill="FFFFFF" w:val="clear"/>
         <w:spacing w:lineRule="auto" w:line="360" w:before="0" w:after="0"/>
         <w:ind w:left="720" w:right="0" w:hanging="0"/>
         <w:jc w:val="both"/>
         <w:rPr>
           <w:color w:val="141823"/>
-          <w:shd w:fill="auto" w:val="clear"/>
-        </w:rPr>
-      </w:pPr>
-      <w:r>
-        <w:rPr>
-          <w:color w:val="141823"/>
-          <w:shd w:fill="auto" w:val="clear"/>
+          <w:shd w:fill="FFFFFF" w:val="clear"/>
+        </w:rPr>
+      </w:pPr>
+      <w:r>
+        <w:rPr>
+          <w:color w:val="141823"/>
+          <w:shd w:fill="FFFFFF" w:val="clear"/>
         </w:rPr>
         <w:t>O sistema deve efetuar a geração de relatórios contendo as comandas encerradas do restaurante em um intervalo de tempo, em ordem de dias, definido pelo gerente.</w:t>
       </w:r>
@@ -4804,20 +4825,20 @@
           <w:ilvl w:val="0"/>
           <w:numId w:val="1"/>
         </w:numPr>
-        <w:shd w:fill="auto" w:val="clear"/>
+        <w:shd w:fill="FFFFFF" w:val="clear"/>
         <w:spacing w:lineRule="auto" w:line="360" w:before="0" w:after="0"/>
         <w:ind w:left="720" w:right="0" w:firstLine="360"/>
         <w:contextualSpacing/>
         <w:jc w:val="both"/>
         <w:rPr>
           <w:color w:val="141823"/>
-          <w:shd w:fill="auto" w:val="clear"/>
-        </w:rPr>
-      </w:pPr>
-      <w:r>
-        <w:rPr>
-          <w:color w:val="141823"/>
-          <w:shd w:fill="auto" w:val="clear"/>
+          <w:shd w:fill="FFFFFF" w:val="clear"/>
+        </w:rPr>
+      </w:pPr>
+      <w:r>
+        <w:rPr>
+          <w:color w:val="141823"/>
+          <w:shd w:fill="FFFFFF" w:val="clear"/>
         </w:rPr>
         <w:t>Geração de relatórios de despesas.</w:t>
       </w:r>
@@ -4825,19 +4846,19 @@
     <w:p>
       <w:pPr>
         <w:pStyle w:val="Normal"/>
-        <w:shd w:fill="auto" w:val="clear"/>
+        <w:shd w:fill="FFFFFF" w:val="clear"/>
         <w:spacing w:lineRule="auto" w:line="360" w:before="0" w:after="0"/>
         <w:ind w:left="720" w:right="0" w:hanging="0"/>
         <w:jc w:val="both"/>
         <w:rPr>
           <w:color w:val="141823"/>
-          <w:shd w:fill="auto" w:val="clear"/>
-        </w:rPr>
-      </w:pPr>
-      <w:r>
-        <w:rPr>
-          <w:color w:val="141823"/>
-          <w:shd w:fill="auto" w:val="clear"/>
+          <w:shd w:fill="FFFFFF" w:val="clear"/>
+        </w:rPr>
+      </w:pPr>
+      <w:r>
+        <w:rPr>
+          <w:color w:val="141823"/>
+          <w:shd w:fill="FFFFFF" w:val="clear"/>
         </w:rPr>
         <w:t>O Sistema deve efetuar a geração de relatórios contendo as despesas do restaurante em um intervalo de tempo, em ordem de dias, definido pelo gerente.</w:t>
       </w:r>
@@ -4849,20 +4870,20 @@
           <w:ilvl w:val="0"/>
           <w:numId w:val="1"/>
         </w:numPr>
-        <w:shd w:fill="auto" w:val="clear"/>
+        <w:shd w:fill="FFFFFF" w:val="clear"/>
         <w:spacing w:lineRule="auto" w:line="360" w:before="0" w:after="0"/>
         <w:ind w:left="720" w:right="0" w:firstLine="360"/>
         <w:contextualSpacing/>
         <w:jc w:val="both"/>
         <w:rPr>
           <w:color w:val="141823"/>
-          <w:shd w:fill="auto" w:val="clear"/>
-        </w:rPr>
-      </w:pPr>
-      <w:r>
-        <w:rPr>
-          <w:color w:val="141823"/>
-          <w:shd w:fill="auto" w:val="clear"/>
+          <w:shd w:fill="FFFFFF" w:val="clear"/>
+        </w:rPr>
+      </w:pPr>
+      <w:r>
+        <w:rPr>
+          <w:color w:val="141823"/>
+          <w:shd w:fill="FFFFFF" w:val="clear"/>
         </w:rPr>
         <w:t>Geração de relatórios da arrecadação líquida.</w:t>
       </w:r>
@@ -4870,19 +4891,19 @@
     <w:p>
       <w:pPr>
         <w:pStyle w:val="Normal"/>
-        <w:shd w:fill="auto" w:val="clear"/>
+        <w:shd w:fill="FFFFFF" w:val="clear"/>
         <w:spacing w:lineRule="auto" w:line="360" w:before="0" w:after="0"/>
         <w:ind w:left="720" w:right="0" w:hanging="0"/>
         <w:jc w:val="both"/>
         <w:rPr>
           <w:color w:val="141823"/>
-          <w:shd w:fill="auto" w:val="clear"/>
-        </w:rPr>
-      </w:pPr>
-      <w:r>
-        <w:rPr>
-          <w:color w:val="141823"/>
-          <w:shd w:fill="auto" w:val="clear"/>
+          <w:shd w:fill="FFFFFF" w:val="clear"/>
+        </w:rPr>
+      </w:pPr>
+      <w:r>
+        <w:rPr>
+          <w:color w:val="141823"/>
+          <w:shd w:fill="FFFFFF" w:val="clear"/>
         </w:rPr>
         <w:t>O Sistema deve efetuar a geração de relatórios contendo a arrecadação liquida do restaurante em um intervalo de tempo, em ordem de dias, definido pelo gerente.</w:t>
       </w:r>
@@ -5265,7 +5286,7 @@
     <w:p>
       <w:pPr>
         <w:pStyle w:val="Normal"/>
-        <w:spacing w:lineRule="auto" w:line="271"/>
+        <w:spacing w:lineRule="auto" w:line="268"/>
         <w:jc w:val="both"/>
         <w:rPr/>
       </w:pPr>
@@ -5678,8 +5699,8 @@
     </w:pPrDefault>
   </w:docDefaults>
   <w:latentStyles w:count="267" w:defQFormat="0" w:defUnhideWhenUsed="1" w:defSemiHidden="1" w:defUIPriority="99" w:defLockedState="0">
-    <w:lsdException w:qFormat="1" w:unhideWhenUsed="0" w:semiHidden="0" w:uiPriority="0" w:name="Normal"/>
-    <w:lsdException w:qFormat="1" w:unhideWhenUsed="0" w:semiHidden="0" w:uiPriority="9" w:name="heading 1"/>
+    <w:lsdException w:qFormat="1" w:semiHidden="0" w:uiPriority="0" w:unhideWhenUsed="0" w:name="Normal"/>
+    <w:lsdException w:qFormat="1" w:semiHidden="0" w:uiPriority="9" w:unhideWhenUsed="0" w:name="heading 1"/>
     <w:lsdException w:qFormat="1" w:uiPriority="9" w:name="heading 2"/>
     <w:lsdException w:qFormat="1" w:uiPriority="9" w:name="heading 3"/>
     <w:lsdException w:qFormat="1" w:uiPriority="9" w:name="heading 4"/>
@@ -5698,121 +5719,121 @@
     <w:lsdException w:uiPriority="39" w:name="toc 8"/>
     <w:lsdException w:uiPriority="39" w:name="toc 9"/>
     <w:lsdException w:qFormat="1" w:uiPriority="35" w:name="caption"/>
-    <w:lsdException w:qFormat="1" w:unhideWhenUsed="0" w:semiHidden="0" w:uiPriority="10" w:name="Title"/>
+    <w:lsdException w:qFormat="1" w:semiHidden="0" w:uiPriority="10" w:unhideWhenUsed="0" w:name="Title"/>
     <w:lsdException w:uiPriority="1" w:name="Default Paragraph Font"/>
-    <w:lsdException w:qFormat="1" w:unhideWhenUsed="0" w:semiHidden="0" w:uiPriority="11" w:name="Subtitle"/>
-    <w:lsdException w:qFormat="1" w:unhideWhenUsed="0" w:semiHidden="0" w:uiPriority="22" w:name="Strong"/>
-    <w:lsdException w:qFormat="1" w:unhideWhenUsed="0" w:semiHidden="0" w:uiPriority="20" w:name="Emphasis"/>
-    <w:lsdException w:unhideWhenUsed="0" w:semiHidden="0" w:uiPriority="59" w:name="Table Grid"/>
+    <w:lsdException w:qFormat="1" w:semiHidden="0" w:uiPriority="11" w:unhideWhenUsed="0" w:name="Subtitle"/>
+    <w:lsdException w:qFormat="1" w:semiHidden="0" w:uiPriority="22" w:unhideWhenUsed="0" w:name="Strong"/>
+    <w:lsdException w:qFormat="1" w:semiHidden="0" w:uiPriority="20" w:unhideWhenUsed="0" w:name="Emphasis"/>
+    <w:lsdException w:semiHidden="0" w:uiPriority="59" w:unhideWhenUsed="0" w:name="Table Grid"/>
     <w:lsdException w:unhideWhenUsed="0" w:name="Placeholder Text"/>
-    <w:lsdException w:qFormat="1" w:unhideWhenUsed="0" w:semiHidden="0" w:uiPriority="1" w:name="No Spacing"/>
-    <w:lsdException w:unhideWhenUsed="0" w:semiHidden="0" w:uiPriority="60" w:name="Light Shading"/>
-    <w:lsdException w:unhideWhenUsed="0" w:semiHidden="0" w:uiPriority="61" w:name="Light List"/>
-    <w:lsdException w:unhideWhenUsed="0" w:semiHidden="0" w:uiPriority="62" w:name="Light Grid"/>
-    <w:lsdException w:unhideWhenUsed="0" w:semiHidden="0" w:uiPriority="63" w:name="Medium Shading 1"/>
-    <w:lsdException w:unhideWhenUsed="0" w:semiHidden="0" w:uiPriority="64" w:name="Medium Shading 2"/>
-    <w:lsdException w:unhideWhenUsed="0" w:semiHidden="0" w:uiPriority="65" w:name="Medium List 1"/>
-    <w:lsdException w:unhideWhenUsed="0" w:semiHidden="0" w:uiPriority="66" w:name="Medium List 2"/>
-    <w:lsdException w:unhideWhenUsed="0" w:semiHidden="0" w:uiPriority="67" w:name="Medium Grid 1"/>
-    <w:lsdException w:unhideWhenUsed="0" w:semiHidden="0" w:uiPriority="68" w:name="Medium Grid 2"/>
-    <w:lsdException w:unhideWhenUsed="0" w:semiHidden="0" w:uiPriority="69" w:name="Medium Grid 3"/>
-    <w:lsdException w:unhideWhenUsed="0" w:semiHidden="0" w:uiPriority="70" w:name="Dark List"/>
-    <w:lsdException w:unhideWhenUsed="0" w:semiHidden="0" w:uiPriority="71" w:name="Colorful Shading"/>
-    <w:lsdException w:unhideWhenUsed="0" w:semiHidden="0" w:uiPriority="72" w:name="Colorful List"/>
-    <w:lsdException w:unhideWhenUsed="0" w:semiHidden="0" w:uiPriority="73" w:name="Colorful Grid"/>
-    <w:lsdException w:unhideWhenUsed="0" w:semiHidden="0" w:uiPriority="60" w:name="Light Shading Accent 1"/>
-    <w:lsdException w:unhideWhenUsed="0" w:semiHidden="0" w:uiPriority="61" w:name="Light List Accent 1"/>
-    <w:lsdException w:unhideWhenUsed="0" w:semiHidden="0" w:uiPriority="62" w:name="Light Grid Accent 1"/>
-    <w:lsdException w:unhideWhenUsed="0" w:semiHidden="0" w:uiPriority="63" w:name="Medium Shading 1 Accent 1"/>
-    <w:lsdException w:unhideWhenUsed="0" w:semiHidden="0" w:uiPriority="64" w:name="Medium Shading 2 Accent 1"/>
-    <w:lsdException w:unhideWhenUsed="0" w:semiHidden="0" w:uiPriority="65" w:name="Medium List 1 Accent 1"/>
+    <w:lsdException w:qFormat="1" w:semiHidden="0" w:uiPriority="1" w:unhideWhenUsed="0" w:name="No Spacing"/>
+    <w:lsdException w:semiHidden="0" w:uiPriority="60" w:unhideWhenUsed="0" w:name="Light Shading"/>
+    <w:lsdException w:semiHidden="0" w:uiPriority="61" w:unhideWhenUsed="0" w:name="Light List"/>
+    <w:lsdException w:semiHidden="0" w:uiPriority="62" w:unhideWhenUsed="0" w:name="Light Grid"/>
+    <w:lsdException w:semiHidden="0" w:uiPriority="63" w:unhideWhenUsed="0" w:name="Medium Shading 1"/>
+    <w:lsdException w:semiHidden="0" w:uiPriority="64" w:unhideWhenUsed="0" w:name="Medium Shading 2"/>
+    <w:lsdException w:semiHidden="0" w:uiPriority="65" w:unhideWhenUsed="0" w:name="Medium List 1"/>
+    <w:lsdException w:semiHidden="0" w:uiPriority="66" w:unhideWhenUsed="0" w:name="Medium List 2"/>
+    <w:lsdException w:semiHidden="0" w:uiPriority="67" w:unhideWhenUsed="0" w:name="Medium Grid 1"/>
+    <w:lsdException w:semiHidden="0" w:uiPriority="68" w:unhideWhenUsed="0" w:name="Medium Grid 2"/>
+    <w:lsdException w:semiHidden="0" w:uiPriority="69" w:unhideWhenUsed="0" w:name="Medium Grid 3"/>
+    <w:lsdException w:semiHidden="0" w:uiPriority="70" w:unhideWhenUsed="0" w:name="Dark List"/>
+    <w:lsdException w:semiHidden="0" w:uiPriority="71" w:unhideWhenUsed="0" w:name="Colorful Shading"/>
+    <w:lsdException w:semiHidden="0" w:uiPriority="72" w:unhideWhenUsed="0" w:name="Colorful List"/>
+    <w:lsdException w:semiHidden="0" w:uiPriority="73" w:unhideWhenUsed="0" w:name="Colorful Grid"/>
+    <w:lsdException w:semiHidden="0" w:uiPriority="60" w:unhideWhenUsed="0" w:name="Light Shading Accent 1"/>
+    <w:lsdException w:semiHidden="0" w:uiPriority="61" w:unhideWhenUsed="0" w:name="Light List Accent 1"/>
+    <w:lsdException w:semiHidden="0" w:uiPriority="62" w:unhideWhenUsed="0" w:name="Light Grid Accent 1"/>
+    <w:lsdException w:semiHidden="0" w:uiPriority="63" w:unhideWhenUsed="0" w:name="Medium Shading 1 Accent 1"/>
+    <w:lsdException w:semiHidden="0" w:uiPriority="64" w:unhideWhenUsed="0" w:name="Medium Shading 2 Accent 1"/>
+    <w:lsdException w:semiHidden="0" w:uiPriority="65" w:unhideWhenUsed="0" w:name="Medium List 1 Accent 1"/>
     <w:lsdException w:unhideWhenUsed="0" w:name="Revision"/>
-    <w:lsdException w:qFormat="1" w:unhideWhenUsed="0" w:semiHidden="0" w:uiPriority="34" w:name="List Paragraph"/>
-    <w:lsdException w:qFormat="1" w:unhideWhenUsed="0" w:semiHidden="0" w:uiPriority="29" w:name="Quote"/>
-    <w:lsdException w:qFormat="1" w:unhideWhenUsed="0" w:semiHidden="0" w:uiPriority="30" w:name="Intense Quote"/>
-    <w:lsdException w:unhideWhenUsed="0" w:semiHidden="0" w:uiPriority="66" w:name="Medium List 2 Accent 1"/>
-    <w:lsdException w:unhideWhenUsed="0" w:semiHidden="0" w:uiPriority="67" w:name="Medium Grid 1 Accent 1"/>
-    <w:lsdException w:unhideWhenUsed="0" w:semiHidden="0" w:uiPriority="68" w:name="Medium Grid 2 Accent 1"/>
-    <w:lsdException w:unhideWhenUsed="0" w:semiHidden="0" w:uiPriority="69" w:name="Medium Grid 3 Accent 1"/>
-    <w:lsdException w:unhideWhenUsed="0" w:semiHidden="0" w:uiPriority="70" w:name="Dark List Accent 1"/>
-    <w:lsdException w:unhideWhenUsed="0" w:semiHidden="0" w:uiPriority="71" w:name="Colorful Shading Accent 1"/>
-    <w:lsdException w:unhideWhenUsed="0" w:semiHidden="0" w:uiPriority="72" w:name="Colorful List Accent 1"/>
-    <w:lsdException w:unhideWhenUsed="0" w:semiHidden="0" w:uiPriority="73" w:name="Colorful Grid Accent 1"/>
-    <w:lsdException w:unhideWhenUsed="0" w:semiHidden="0" w:uiPriority="60" w:name="Light Shading Accent 2"/>
-    <w:lsdException w:unhideWhenUsed="0" w:semiHidden="0" w:uiPriority="61" w:name="Light List Accent 2"/>
-    <w:lsdException w:unhideWhenUsed="0" w:semiHidden="0" w:uiPriority="62" w:name="Light Grid Accent 2"/>
-    <w:lsdException w:unhideWhenUsed="0" w:semiHidden="0" w:uiPriority="63" w:name="Medium Shading 1 Accent 2"/>
-    <w:lsdException w:unhideWhenUsed="0" w:semiHidden="0" w:uiPriority="64" w:name="Medium Shading 2 Accent 2"/>
-    <w:lsdException w:unhideWhenUsed="0" w:semiHidden="0" w:uiPriority="65" w:name="Medium List 1 Accent 2"/>
-    <w:lsdException w:unhideWhenUsed="0" w:semiHidden="0" w:uiPriority="66" w:name="Medium List 2 Accent 2"/>
-    <w:lsdException w:unhideWhenUsed="0" w:semiHidden="0" w:uiPriority="67" w:name="Medium Grid 1 Accent 2"/>
-    <w:lsdException w:unhideWhenUsed="0" w:semiHidden="0" w:uiPriority="68" w:name="Medium Grid 2 Accent 2"/>
-    <w:lsdException w:unhideWhenUsed="0" w:semiHidden="0" w:uiPriority="69" w:name="Medium Grid 3 Accent 2"/>
-    <w:lsdException w:unhideWhenUsed="0" w:semiHidden="0" w:uiPriority="70" w:name="Dark List Accent 2"/>
-    <w:lsdException w:unhideWhenUsed="0" w:semiHidden="0" w:uiPriority="71" w:name="Colorful Shading Accent 2"/>
-    <w:lsdException w:unhideWhenUsed="0" w:semiHidden="0" w:uiPriority="72" w:name="Colorful List Accent 2"/>
-    <w:lsdException w:unhideWhenUsed="0" w:semiHidden="0" w:uiPriority="73" w:name="Colorful Grid Accent 2"/>
-    <w:lsdException w:unhideWhenUsed="0" w:semiHidden="0" w:uiPriority="60" w:name="Light Shading Accent 3"/>
-    <w:lsdException w:unhideWhenUsed="0" w:semiHidden="0" w:uiPriority="61" w:name="Light List Accent 3"/>
-    <w:lsdException w:unhideWhenUsed="0" w:semiHidden="0" w:uiPriority="62" w:name="Light Grid Accent 3"/>
-    <w:lsdException w:unhideWhenUsed="0" w:semiHidden="0" w:uiPriority="63" w:name="Medium Shading 1 Accent 3"/>
-    <w:lsdException w:unhideWhenUsed="0" w:semiHidden="0" w:uiPriority="64" w:name="Medium Shading 2 Accent 3"/>
-    <w:lsdException w:unhideWhenUsed="0" w:semiHidden="0" w:uiPriority="65" w:name="Medium List 1 Accent 3"/>
-    <w:lsdException w:unhideWhenUsed="0" w:semiHidden="0" w:uiPriority="66" w:name="Medium List 2 Accent 3"/>
-    <w:lsdException w:unhideWhenUsed="0" w:semiHidden="0" w:uiPriority="67" w:name="Medium Grid 1 Accent 3"/>
-    <w:lsdException w:unhideWhenUsed="0" w:semiHidden="0" w:uiPriority="68" w:name="Medium Grid 2 Accent 3"/>
-    <w:lsdException w:unhideWhenUsed="0" w:semiHidden="0" w:uiPriority="69" w:name="Medium Grid 3 Accent 3"/>
-    <w:lsdException w:unhideWhenUsed="0" w:semiHidden="0" w:uiPriority="70" w:name="Dark List Accent 3"/>
-    <w:lsdException w:unhideWhenUsed="0" w:semiHidden="0" w:uiPriority="71" w:name="Colorful Shading Accent 3"/>
-    <w:lsdException w:unhideWhenUsed="0" w:semiHidden="0" w:uiPriority="72" w:name="Colorful List Accent 3"/>
-    <w:lsdException w:unhideWhenUsed="0" w:semiHidden="0" w:uiPriority="73" w:name="Colorful Grid Accent 3"/>
-    <w:lsdException w:unhideWhenUsed="0" w:semiHidden="0" w:uiPriority="60" w:name="Light Shading Accent 4"/>
-    <w:lsdException w:unhideWhenUsed="0" w:semiHidden="0" w:uiPriority="61" w:name="Light List Accent 4"/>
-    <w:lsdException w:unhideWhenUsed="0" w:semiHidden="0" w:uiPriority="62" w:name="Light Grid Accent 4"/>
-    <w:lsdException w:unhideWhenUsed="0" w:semiHidden="0" w:uiPriority="63" w:name="Medium Shading 1 Accent 4"/>
-    <w:lsdException w:unhideWhenUsed="0" w:semiHidden="0" w:uiPriority="64" w:name="Medium Shading 2 Accent 4"/>
-    <w:lsdException w:unhideWhenUsed="0" w:semiHidden="0" w:uiPriority="65" w:name="Medium List 1 Accent 4"/>
-    <w:lsdException w:unhideWhenUsed="0" w:semiHidden="0" w:uiPriority="66" w:name="Medium List 2 Accent 4"/>
-    <w:lsdException w:unhideWhenUsed="0" w:semiHidden="0" w:uiPriority="67" w:name="Medium Grid 1 Accent 4"/>
-    <w:lsdException w:unhideWhenUsed="0" w:semiHidden="0" w:uiPriority="68" w:name="Medium Grid 2 Accent 4"/>
-    <w:lsdException w:unhideWhenUsed="0" w:semiHidden="0" w:uiPriority="69" w:name="Medium Grid 3 Accent 4"/>
-    <w:lsdException w:unhideWhenUsed="0" w:semiHidden="0" w:uiPriority="70" w:name="Dark List Accent 4"/>
-    <w:lsdException w:unhideWhenUsed="0" w:semiHidden="0" w:uiPriority="71" w:name="Colorful Shading Accent 4"/>
-    <w:lsdException w:unhideWhenUsed="0" w:semiHidden="0" w:uiPriority="72" w:name="Colorful List Accent 4"/>
-    <w:lsdException w:unhideWhenUsed="0" w:semiHidden="0" w:uiPriority="73" w:name="Colorful Grid Accent 4"/>
-    <w:lsdException w:unhideWhenUsed="0" w:semiHidden="0" w:uiPriority="60" w:name="Light Shading Accent 5"/>
-    <w:lsdException w:unhideWhenUsed="0" w:semiHidden="0" w:uiPriority="61" w:name="Light List Accent 5"/>
-    <w:lsdException w:unhideWhenUsed="0" w:semiHidden="0" w:uiPriority="62" w:name="Light Grid Accent 5"/>
-    <w:lsdException w:unhideWhenUsed="0" w:semiHidden="0" w:uiPriority="63" w:name="Medium Shading 1 Accent 5"/>
-    <w:lsdException w:unhideWhenUsed="0" w:semiHidden="0" w:uiPriority="64" w:name="Medium Shading 2 Accent 5"/>
-    <w:lsdException w:unhideWhenUsed="0" w:semiHidden="0" w:uiPriority="65" w:name="Medium List 1 Accent 5"/>
-    <w:lsdException w:unhideWhenUsed="0" w:semiHidden="0" w:uiPriority="66" w:name="Medium List 2 Accent 5"/>
-    <w:lsdException w:unhideWhenUsed="0" w:semiHidden="0" w:uiPriority="67" w:name="Medium Grid 1 Accent 5"/>
-    <w:lsdException w:unhideWhenUsed="0" w:semiHidden="0" w:uiPriority="68" w:name="Medium Grid 2 Accent 5"/>
-    <w:lsdException w:unhideWhenUsed="0" w:semiHidden="0" w:uiPriority="69" w:name="Medium Grid 3 Accent 5"/>
-    <w:lsdException w:unhideWhenUsed="0" w:semiHidden="0" w:uiPriority="70" w:name="Dark List Accent 5"/>
-    <w:lsdException w:unhideWhenUsed="0" w:semiHidden="0" w:uiPriority="71" w:name="Colorful Shading Accent 5"/>
-    <w:lsdException w:unhideWhenUsed="0" w:semiHidden="0" w:uiPriority="72" w:name="Colorful List Accent 5"/>
-    <w:lsdException w:unhideWhenUsed="0" w:semiHidden="0" w:uiPriority="73" w:name="Colorful Grid Accent 5"/>
-    <w:lsdException w:unhideWhenUsed="0" w:semiHidden="0" w:uiPriority="60" w:name="Light Shading Accent 6"/>
-    <w:lsdException w:unhideWhenUsed="0" w:semiHidden="0" w:uiPriority="61" w:name="Light List Accent 6"/>
-    <w:lsdException w:unhideWhenUsed="0" w:semiHidden="0" w:uiPriority="62" w:name="Light Grid Accent 6"/>
-    <w:lsdException w:unhideWhenUsed="0" w:semiHidden="0" w:uiPriority="63" w:name="Medium Shading 1 Accent 6"/>
-    <w:lsdException w:unhideWhenUsed="0" w:semiHidden="0" w:uiPriority="64" w:name="Medium Shading 2 Accent 6"/>
-    <w:lsdException w:unhideWhenUsed="0" w:semiHidden="0" w:uiPriority="65" w:name="Medium List 1 Accent 6"/>
-    <w:lsdException w:unhideWhenUsed="0" w:semiHidden="0" w:uiPriority="66" w:name="Medium List 2 Accent 6"/>
-    <w:lsdException w:unhideWhenUsed="0" w:semiHidden="0" w:uiPriority="67" w:name="Medium Grid 1 Accent 6"/>
-    <w:lsdException w:unhideWhenUsed="0" w:semiHidden="0" w:uiPriority="68" w:name="Medium Grid 2 Accent 6"/>
-    <w:lsdException w:unhideWhenUsed="0" w:semiHidden="0" w:uiPriority="69" w:name="Medium Grid 3 Accent 6"/>
-    <w:lsdException w:unhideWhenUsed="0" w:semiHidden="0" w:uiPriority="70" w:name="Dark List Accent 6"/>
-    <w:lsdException w:unhideWhenUsed="0" w:semiHidden="0" w:uiPriority="71" w:name="Colorful Shading Accent 6"/>
-    <w:lsdException w:unhideWhenUsed="0" w:semiHidden="0" w:uiPriority="72" w:name="Colorful List Accent 6"/>
-    <w:lsdException w:unhideWhenUsed="0" w:semiHidden="0" w:uiPriority="73" w:name="Colorful Grid Accent 6"/>
-    <w:lsdException w:qFormat="1" w:unhideWhenUsed="0" w:semiHidden="0" w:uiPriority="19" w:name="Subtle Emphasis"/>
-    <w:lsdException w:qFormat="1" w:unhideWhenUsed="0" w:semiHidden="0" w:uiPriority="21" w:name="Intense Emphasis"/>
-    <w:lsdException w:qFormat="1" w:unhideWhenUsed="0" w:semiHidden="0" w:uiPriority="31" w:name="Subtle Reference"/>
-    <w:lsdException w:qFormat="1" w:unhideWhenUsed="0" w:semiHidden="0" w:uiPriority="32" w:name="Intense Reference"/>
-    <w:lsdException w:qFormat="1" w:unhideWhenUsed="0" w:semiHidden="0" w:uiPriority="33" w:name="Book Title"/>
+    <w:lsdException w:qFormat="1" w:semiHidden="0" w:uiPriority="34" w:unhideWhenUsed="0" w:name="List Paragraph"/>
+    <w:lsdException w:qFormat="1" w:semiHidden="0" w:uiPriority="29" w:unhideWhenUsed="0" w:name="Quote"/>
+    <w:lsdException w:qFormat="1" w:semiHidden="0" w:uiPriority="30" w:unhideWhenUsed="0" w:name="Intense Quote"/>
+    <w:lsdException w:semiHidden="0" w:uiPriority="66" w:unhideWhenUsed="0" w:name="Medium List 2 Accent 1"/>
+    <w:lsdException w:semiHidden="0" w:uiPriority="67" w:unhideWhenUsed="0" w:name="Medium Grid 1 Accent 1"/>
+    <w:lsdException w:semiHidden="0" w:uiPriority="68" w:unhideWhenUsed="0" w:name="Medium Grid 2 Accent 1"/>
+    <w:lsdException w:semiHidden="0" w:uiPriority="69" w:unhideWhenUsed="0" w:name="Medium Grid 3 Accent 1"/>
+    <w:lsdException w:semiHidden="0" w:uiPriority="70" w:unhideWhenUsed="0" w:name="Dark List Accent 1"/>
+    <w:lsdException w:semiHidden="0" w:uiPriority="71" w:unhideWhenUsed="0" w:name="Colorful Shading Accent 1"/>
+    <w:lsdException w:semiHidden="0" w:uiPriority="72" w:unhideWhenUsed="0" w:name="Colorful List Accent 1"/>
+    <w:lsdException w:semiHidden="0" w:uiPriority="73" w:unhideWhenUsed="0" w:name="Colorful Grid Accent 1"/>
+    <w:lsdException w:semiHidden="0" w:uiPriority="60" w:unhideWhenUsed="0" w:name="Light Shading Accent 2"/>
+    <w:lsdException w:semiHidden="0" w:uiPriority="61" w:unhideWhenUsed="0" w:name="Light List Accent 2"/>
+    <w:lsdException w:semiHidden="0" w:uiPriority="62" w:unhideWhenUsed="0" w:name="Light Grid Accent 2"/>
+    <w:lsdException w:semiHidden="0" w:uiPriority="63" w:unhideWhenUsed="0" w:name="Medium Shading 1 Accent 2"/>
+    <w:lsdException w:semiHidden="0" w:uiPriority="64" w:unhideWhenUsed="0" w:name="Medium Shading 2 Accent 2"/>
+    <w:lsdException w:semiHidden="0" w:uiPriority="65" w:unhideWhenUsed="0" w:name="Medium List 1 Accent 2"/>
+    <w:lsdException w:semiHidden="0" w:uiPriority="66" w:unhideWhenUsed="0" w:name="Medium List 2 Accent 2"/>
+    <w:lsdException w:semiHidden="0" w:uiPriority="67" w:unhideWhenUsed="0" w:name="Medium Grid 1 Accent 2"/>
+    <w:lsdException w:semiHidden="0" w:uiPriority="68" w:unhideWhenUsed="0" w:name="Medium Grid 2 Accent 2"/>
+    <w:lsdException w:semiHidden="0" w:uiPriority="69" w:unhideWhenUsed="0" w:name="Medium Grid 3 Accent 2"/>
+    <w:lsdException w:semiHidden="0" w:uiPriority="70" w:unhideWhenUsed="0" w:name="Dark List Accent 2"/>
+    <w:lsdException w:semiHidden="0" w:uiPriority="71" w:unhideWhenUsed="0" w:name="Colorful Shading Accent 2"/>
+    <w:lsdException w:semiHidden="0" w:uiPriority="72" w:unhideWhenUsed="0" w:name="Colorful List Accent 2"/>
+    <w:lsdException w:semiHidden="0" w:uiPriority="73" w:unhideWhenUsed="0" w:name="Colorful Grid Accent 2"/>
+    <w:lsdException w:semiHidden="0" w:uiPriority="60" w:unhideWhenUsed="0" w:name="Light Shading Accent 3"/>
+    <w:lsdException w:semiHidden="0" w:uiPriority="61" w:unhideWhenUsed="0" w:name="Light List Accent 3"/>
+    <w:lsdException w:semiHidden="0" w:uiPriority="62" w:unhideWhenUsed="0" w:name="Light Grid Accent 3"/>
+    <w:lsdException w:semiHidden="0" w:uiPriority="63" w:unhideWhenUsed="0" w:name="Medium Shading 1 Accent 3"/>
+    <w:lsdException w:semiHidden="0" w:uiPriority="64" w:unhideWhenUsed="0" w:name="Medium Shading 2 Accent 3"/>
+    <w:lsdException w:semiHidden="0" w:uiPriority="65" w:unhideWhenUsed="0" w:name="Medium List 1 Accent 3"/>
+    <w:lsdException w:semiHidden="0" w:uiPriority="66" w:unhideWhenUsed="0" w:name="Medium List 2 Accent 3"/>
+    <w:lsdException w:semiHidden="0" w:uiPriority="67" w:unhideWhenUsed="0" w:name="Medium Grid 1 Accent 3"/>
+    <w:lsdException w:semiHidden="0" w:uiPriority="68" w:unhideWhenUsed="0" w:name="Medium Grid 2 Accent 3"/>
+    <w:lsdException w:semiHidden="0" w:uiPriority="69" w:unhideWhenUsed="0" w:name="Medium Grid 3 Accent 3"/>
+    <w:lsdException w:semiHidden="0" w:uiPriority="70" w:unhideWhenUsed="0" w:name="Dark List Accent 3"/>
+    <w:lsdException w:semiHidden="0" w:uiPriority="71" w:unhideWhenUsed="0" w:name="Colorful Shading Accent 3"/>
+    <w:lsdException w:semiHidden="0" w:uiPriority="72" w:unhideWhenUsed="0" w:name="Colorful List Accent 3"/>
+    <w:lsdException w:semiHidden="0" w:uiPriority="73" w:unhideWhenUsed="0" w:name="Colorful Grid Accent 3"/>
+    <w:lsdException w:semiHidden="0" w:uiPriority="60" w:unhideWhenUsed="0" w:name="Light Shading Accent 4"/>
+    <w:lsdException w:semiHidden="0" w:uiPriority="61" w:unhideWhenUsed="0" w:name="Light List Accent 4"/>
+    <w:lsdException w:semiHidden="0" w:uiPriority="62" w:unhideWhenUsed="0" w:name="Light Grid Accent 4"/>
+    <w:lsdException w:semiHidden="0" w:uiPriority="63" w:unhideWhenUsed="0" w:name="Medium Shading 1 Accent 4"/>
+    <w:lsdException w:semiHidden="0" w:uiPriority="64" w:unhideWhenUsed="0" w:name="Medium Shading 2 Accent 4"/>
+    <w:lsdException w:semiHidden="0" w:uiPriority="65" w:unhideWhenUsed="0" w:name="Medium List 1 Accent 4"/>
+    <w:lsdException w:semiHidden="0" w:uiPriority="66" w:unhideWhenUsed="0" w:name="Medium List 2 Accent 4"/>
+    <w:lsdException w:semiHidden="0" w:uiPriority="67" w:unhideWhenUsed="0" w:name="Medium Grid 1 Accent 4"/>
+    <w:lsdException w:semiHidden="0" w:uiPriority="68" w:unhideWhenUsed="0" w:name="Medium Grid 2 Accent 4"/>
+    <w:lsdException w:semiHidden="0" w:uiPriority="69" w:unhideWhenUsed="0" w:name="Medium Grid 3 Accent 4"/>
+    <w:lsdException w:semiHidden="0" w:uiPriority="70" w:unhideWhenUsed="0" w:name="Dark List Accent 4"/>
+    <w:lsdException w:semiHidden="0" w:uiPriority="71" w:unhideWhenUsed="0" w:name="Colorful Shading Accent 4"/>
+    <w:lsdException w:semiHidden="0" w:uiPriority="72" w:unhideWhenUsed="0" w:name="Colorful List Accent 4"/>
+    <w:lsdException w:semiHidden="0" w:uiPriority="73" w:unhideWhenUsed="0" w:name="Colorful Grid Accent 4"/>
+    <w:lsdException w:semiHidden="0" w:uiPriority="60" w:unhideWhenUsed="0" w:name="Light Shading Accent 5"/>
+    <w:lsdException w:semiHidden="0" w:uiPriority="61" w:unhideWhenUsed="0" w:name="Light List Accent 5"/>
+    <w:lsdException w:semiHidden="0" w:uiPriority="62" w:unhideWhenUsed="0" w:name="Light Grid Accent 5"/>
+    <w:lsdException w:semiHidden="0" w:uiPriority="63" w:unhideWhenUsed="0" w:name="Medium Shading 1 Accent 5"/>
+    <w:lsdException w:semiHidden="0" w:uiPriority="64" w:unhideWhenUsed="0" w:name="Medium Shading 2 Accent 5"/>
+    <w:lsdException w:semiHidden="0" w:uiPriority="65" w:unhideWhenUsed="0" w:name="Medium List 1 Accent 5"/>
+    <w:lsdException w:semiHidden="0" w:uiPriority="66" w:unhideWhenUsed="0" w:name="Medium List 2 Accent 5"/>
+    <w:lsdException w:semiHidden="0" w:uiPriority="67" w:unhideWhenUsed="0" w:name="Medium Grid 1 Accent 5"/>
+    <w:lsdException w:semiHidden="0" w:uiPriority="68" w:unhideWhenUsed="0" w:name="Medium Grid 2 Accent 5"/>
+    <w:lsdException w:semiHidden="0" w:uiPriority="69" w:unhideWhenUsed="0" w:name="Medium Grid 3 Accent 5"/>
+    <w:lsdException w:semiHidden="0" w:uiPriority="70" w:unhideWhenUsed="0" w:name="Dark List Accent 5"/>
+    <w:lsdException w:semiHidden="0" w:uiPriority="71" w:unhideWhenUsed="0" w:name="Colorful Shading Accent 5"/>
+    <w:lsdException w:semiHidden="0" w:uiPriority="72" w:unhideWhenUsed="0" w:name="Colorful List Accent 5"/>
+    <w:lsdException w:semiHidden="0" w:uiPriority="73" w:unhideWhenUsed="0" w:name="Colorful Grid Accent 5"/>
+    <w:lsdException w:semiHidden="0" w:uiPriority="60" w:unhideWhenUsed="0" w:name="Light Shading Accent 6"/>
+    <w:lsdException w:semiHidden="0" w:uiPriority="61" w:unhideWhenUsed="0" w:name="Light List Accent 6"/>
+    <w:lsdException w:semiHidden="0" w:uiPriority="62" w:unhideWhenUsed="0" w:name="Light Grid Accent 6"/>
+    <w:lsdException w:semiHidden="0" w:uiPriority="63" w:unhideWhenUsed="0" w:name="Medium Shading 1 Accent 6"/>
+    <w:lsdException w:semiHidden="0" w:uiPriority="64" w:unhideWhenUsed="0" w:name="Medium Shading 2 Accent 6"/>
+    <w:lsdException w:semiHidden="0" w:uiPriority="65" w:unhideWhenUsed="0" w:name="Medium List 1 Accent 6"/>
+    <w:lsdException w:semiHidden="0" w:uiPriority="66" w:unhideWhenUsed="0" w:name="Medium List 2 Accent 6"/>
+    <w:lsdException w:semiHidden="0" w:uiPriority="67" w:unhideWhenUsed="0" w:name="Medium Grid 1 Accent 6"/>
+    <w:lsdException w:semiHidden="0" w:uiPriority="68" w:unhideWhenUsed="0" w:name="Medium Grid 2 Accent 6"/>
+    <w:lsdException w:semiHidden="0" w:uiPriority="69" w:unhideWhenUsed="0" w:name="Medium Grid 3 Accent 6"/>
+    <w:lsdException w:semiHidden="0" w:uiPriority="70" w:unhideWhenUsed="0" w:name="Dark List Accent 6"/>
+    <w:lsdException w:semiHidden="0" w:uiPriority="71" w:unhideWhenUsed="0" w:name="Colorful Shading Accent 6"/>
+    <w:lsdException w:semiHidden="0" w:uiPriority="72" w:unhideWhenUsed="0" w:name="Colorful List Accent 6"/>
+    <w:lsdException w:semiHidden="0" w:uiPriority="73" w:unhideWhenUsed="0" w:name="Colorful Grid Accent 6"/>
+    <w:lsdException w:qFormat="1" w:semiHidden="0" w:uiPriority="19" w:unhideWhenUsed="0" w:name="Subtle Emphasis"/>
+    <w:lsdException w:qFormat="1" w:semiHidden="0" w:uiPriority="21" w:unhideWhenUsed="0" w:name="Intense Emphasis"/>
+    <w:lsdException w:qFormat="1" w:semiHidden="0" w:uiPriority="31" w:unhideWhenUsed="0" w:name="Subtle Reference"/>
+    <w:lsdException w:qFormat="1" w:semiHidden="0" w:uiPriority="32" w:unhideWhenUsed="0" w:name="Intense Reference"/>
+    <w:lsdException w:qFormat="1" w:semiHidden="0" w:uiPriority="33" w:unhideWhenUsed="0" w:name="Book Title"/>
     <w:lsdException w:uiPriority="37" w:name="Bibliography"/>
     <w:lsdException w:qFormat="1" w:uiPriority="39" w:name="TOC Heading"/>
   </w:latentStyles>
@@ -6003,9 +6024,11 @@
       <w:u w:val="none"/>
     </w:rPr>
   </w:style>
-  <w:style w:type="character" w:styleId="Smbolosdenumerao">
-    <w:name w:val="Símbolos de numeração"/>
-    <w:rPr/>
+  <w:style w:type="character" w:styleId="ListLabel3">
+    <w:name w:val="ListLabel 3"/>
+    <w:rPr>
+      <w:u w:val="none"/>
+    </w:rPr>
   </w:style>
   <w:style w:type="paragraph" w:styleId="Ttulo">
     <w:name w:val="Título"/>

</xml_diff>